<commit_message>
Added latest documentation entries
</commit_message>
<xml_diff>
--- a/doc/cdk1_Dokumentation_FS2021.docx
+++ b/doc/cdk1_Dokumentation_FS2021.docx
@@ -23,6 +23,7 @@
           <w:docPartUnique/>
         </w:docPartObj>
       </w:sdtPr>
+      <w:sdtEndPr/>
       <w:sdtContent>
         <w:p>
           <w:pPr>
@@ -52,6 +53,7 @@
             <w:dataBinding w:prefixMappings="xmlns:ns0='http://purl.org/dc/elements/1.1/' xmlns:ns1='http://schemas.openxmlformats.org/package/2006/metadata/core-properties' " w:xpath="/ns1:coreProperties[1]/ns0:title[1]" w:storeItemID="{6C3C8BC8-F283-45AE-878A-BAB7291924A1}"/>
             <w:text/>
           </w:sdtPr>
+          <w:sdtEndPr/>
           <w:sdtContent>
             <w:p>
               <w:pPr>
@@ -123,6 +125,7 @@
             <w:dataBinding w:prefixMappings="xmlns:ns0='http://purl.org/dc/elements/1.1/' xmlns:ns1='http://schemas.openxmlformats.org/package/2006/metadata/core-properties' " w:xpath="/ns1:coreProperties[1]/ns0:subject[1]" w:storeItemID="{6C3C8BC8-F283-45AE-878A-BAB7291924A1}"/>
             <w:text/>
           </w:sdtPr>
+          <w:sdtEndPr/>
           <w:sdtContent>
             <w:p>
               <w:pPr>
@@ -282,11 +285,8 @@
                           <wps:txbx>
                             <w:txbxContent>
                               <w:p>
-                                <w:pPr>
-                                  <w:jc w:val="center"/>
-                                </w:pPr>
                                 <w:r>
-                                  <w:t>BILD</w:t>
+                                  <w:t>Bild</w:t>
                                 </w:r>
                               </w:p>
                             </w:txbxContent>
@@ -315,11 +315,8 @@
                     <v:textbox>
                       <w:txbxContent>
                         <w:p>
-                          <w:pPr>
-                            <w:jc w:val="center"/>
-                          </w:pPr>
                           <w:r>
-                            <w:t>BILD</w:t>
+                            <w:t>Bild</w:t>
                           </w:r>
                         </w:p>
                       </w:txbxContent>
@@ -500,7 +497,27 @@
                                     <w:szCs w:val="28"/>
                                     <w:lang w:val="de-CH"/>
                                   </w:rPr>
-                                  <w:t>Lars Altschul, lars.altschul@students.fhnw.ch</w:t>
+                                  <w:t xml:space="preserve">Lars </w:t>
+                                </w:r>
+                                <w:proofErr w:type="spellStart"/>
+                                <w:r>
+                                  <w:rPr>
+                                    <w:color w:val="4472C4" w:themeColor="accent1"/>
+                                    <w:sz w:val="28"/>
+                                    <w:szCs w:val="28"/>
+                                    <w:lang w:val="de-CH"/>
+                                  </w:rPr>
+                                  <w:t>Altschul</w:t>
+                                </w:r>
+                                <w:proofErr w:type="spellEnd"/>
+                                <w:r>
+                                  <w:rPr>
+                                    <w:color w:val="4472C4" w:themeColor="accent1"/>
+                                    <w:sz w:val="28"/>
+                                    <w:szCs w:val="28"/>
+                                    <w:lang w:val="de-CH"/>
+                                  </w:rPr>
+                                  <w:t>, lars.altschul@students.fhnw.ch</w:t>
                                 </w:r>
                               </w:p>
                               <w:p>
@@ -663,7 +680,27 @@
                               <w:szCs w:val="28"/>
                               <w:lang w:val="de-CH"/>
                             </w:rPr>
-                            <w:t>Lars Altschul, lars.altschul@students.fhnw.ch</w:t>
+                            <w:t xml:space="preserve">Lars </w:t>
+                          </w:r>
+                          <w:proofErr w:type="spellStart"/>
+                          <w:r>
+                            <w:rPr>
+                              <w:color w:val="4472C4" w:themeColor="accent1"/>
+                              <w:sz w:val="28"/>
+                              <w:szCs w:val="28"/>
+                              <w:lang w:val="de-CH"/>
+                            </w:rPr>
+                            <w:t>Altschul</w:t>
+                          </w:r>
+                          <w:proofErr w:type="spellEnd"/>
+                          <w:r>
+                            <w:rPr>
+                              <w:color w:val="4472C4" w:themeColor="accent1"/>
+                              <w:sz w:val="28"/>
+                              <w:szCs w:val="28"/>
+                              <w:lang w:val="de-CH"/>
+                            </w:rPr>
+                            <w:t>, lars.altschul@students.fhnw.ch</w:t>
                           </w:r>
                         </w:p>
                         <w:p>
@@ -11994,7 +12031,7 @@
               <w:bottom w:val="single" w:sz="4" w:space="0" w:color="FFFFFF"/>
               <w:right w:val="nil"/>
             </w:tcBorders>
-            <w:shd w:val="clear" w:color="000000" w:fill="88C7EC"/>
+            <w:shd w:val="clear" w:color="auto" w:fill="0070C0"/>
             <w:noWrap/>
             <w:tcMar>
               <w:top w:w="15" w:type="dxa"/>
@@ -15136,7 +15173,13 @@
         <w:rPr>
           <w:rFonts w:asciiTheme="majorHAnsi" w:hAnsiTheme="majorHAnsi" w:cstheme="minorBidi"/>
         </w:rPr>
-        <w:t xml:space="preserve">Wir haben uns dafür entschieden eine PostgreSQL Datenbank für unser Projekt zu verwenden. Diese können wir mit SQL </w:t>
+        <w:t>Wir haben uns dafür entschieden eine PostgreSQL Datenbank für unser Projekt zu verwenden. Diese können wir mit SQL</w:t>
+      </w:r>
+      <w:r>
+        <w:rPr>
+          <w:rFonts w:asciiTheme="majorHAnsi" w:hAnsiTheme="majorHAnsi" w:cstheme="minorBidi"/>
+        </w:rPr>
+        <w:t xml:space="preserve"> </w:t>
       </w:r>
       <w:proofErr w:type="spellStart"/>
       <w:r>
@@ -15314,16 +15357,20 @@
         <w:rPr>
           <w:rFonts w:asciiTheme="majorHAnsi" w:hAnsiTheme="majorHAnsi" w:cstheme="minorBidi"/>
         </w:rPr>
-        <w:t xml:space="preserve">Plots für Dashboard </w:t>
-      </w:r>
-      <w:proofErr w:type="spellStart"/>
+        <w:t>Plots für Dashboard e</w:t>
+      </w:r>
       <w:r>
         <w:rPr>
           <w:rFonts w:asciiTheme="majorHAnsi" w:hAnsiTheme="majorHAnsi" w:cstheme="minorBidi"/>
         </w:rPr>
-        <w:t>etwickeln</w:t>
-      </w:r>
-      <w:proofErr w:type="spellEnd"/>
+        <w:t>n</w:t>
+      </w:r>
+      <w:r>
+        <w:rPr>
+          <w:rFonts w:asciiTheme="majorHAnsi" w:hAnsiTheme="majorHAnsi" w:cstheme="minorBidi"/>
+        </w:rPr>
+        <w:t>twickeln</w:t>
+      </w:r>
     </w:p>
     <w:p>
       <w:pPr>
@@ -15719,13 +15766,25 @@
         <w:t xml:space="preserve"> - API</w:t>
       </w:r>
       <w:r>
-        <w:t>: Habe die 3 Projekt initialisiert (Nur eins wurde dann benötigt</w:t>
+        <w:t>: Habe die 3 Projekt</w:t>
+      </w:r>
+      <w:r>
+        <w:t>e</w:t>
+      </w:r>
+      <w:r>
+        <w:t xml:space="preserve"> initialisiert (Nur eins wurde dann benötigt</w:t>
       </w:r>
       <w:r>
         <w:t xml:space="preserve">. </w:t>
       </w:r>
       <w:r>
-        <w:t xml:space="preserve">Da das FE und die DB nicht getrennt sind) und einige </w:t>
+        <w:t>Da das FE und die DB nicht getrennt sind)</w:t>
+      </w:r>
+      <w:r>
+        <w:t xml:space="preserve">. Ich habe ebenfalls </w:t>
+      </w:r>
+      <w:r>
+        <w:t xml:space="preserve">einige </w:t>
       </w:r>
       <w:proofErr w:type="spellStart"/>
       <w:r>
@@ -15773,7 +15832,13 @@
         <w:t xml:space="preserve"> - DB</w:t>
       </w:r>
       <w:r>
-        <w:t>: Programmier-Umgebung aufgesetzt und Datenbank Verbindung aufgebaut.</w:t>
+        <w:t xml:space="preserve">: </w:t>
+      </w:r>
+      <w:r>
+        <w:t xml:space="preserve">Habe die </w:t>
+      </w:r>
+      <w:r>
+        <w:t>Programmier-Umgebung aufgesetzt und Datenbank Verbindung aufgebaut.</w:t>
       </w:r>
     </w:p>
     <w:p>
@@ -15821,6 +15886,14 @@
         <w:spacing w:line="240" w:lineRule="auto"/>
       </w:pPr>
       <w:r>
+        <w:t>Lars – DB: DB-Funktionen programmiert. Anlegen einer neuen Datenbank und einer Tabelle</w:t>
+      </w:r>
+    </w:p>
+    <w:p>
+      <w:pPr>
+        <w:spacing w:line="240" w:lineRule="auto"/>
+      </w:pPr>
+      <w:r>
         <w:t>Julien</w:t>
       </w:r>
       <w:r>
@@ -15949,7 +16022,10 @@
         <w:t xml:space="preserve"> - IDAWEB</w:t>
       </w:r>
       <w:r>
-        <w:t xml:space="preserve">: Anpassungen für die Navigierung am </w:t>
+        <w:t xml:space="preserve">: Anpassungen für die </w:t>
+      </w:r>
+      <w:r>
+        <w:t xml:space="preserve">Navigation auf </w:t>
       </w:r>
       <w:r>
         <w:t>IDAWEB</w:t>
@@ -16000,11 +16076,9 @@
       <w:r>
         <w:t xml:space="preserve"> die verfügbaren Daten auf </w:t>
       </w:r>
-      <w:proofErr w:type="spellStart"/>
       <w:r>
         <w:t>IDAWEB</w:t>
       </w:r>
-      <w:proofErr w:type="spellEnd"/>
       <w:r>
         <w:t xml:space="preserve"> implementieren und versuchen die Daten mittels POST</w:t>
       </w:r>
@@ -16224,16 +16298,10 @@
     </w:p>
     <w:p>
       <w:pPr>
-        <w:pStyle w:val="berschrift2"/>
+        <w:spacing w:line="240" w:lineRule="auto"/>
       </w:pPr>
       <w:r>
-        <w:t>KW13</w:t>
-      </w:r>
-      <w:r>
-        <w:t xml:space="preserve"> (</w:t>
-      </w:r>
-      <w:r>
-        <w:t>29. März – 4. April 2021)</w:t>
+        <w:t>Lars – DB: Die Funktionen zur Erstellung einer Datenbank in eine Klasse umgewandelt.</w:t>
       </w:r>
     </w:p>
     <w:p>
@@ -16241,35 +16309,61 @@
         <w:spacing w:line="240" w:lineRule="auto"/>
       </w:pPr>
       <w:r>
-        <w:t>Julien</w:t>
-      </w:r>
-      <w:r>
-        <w:t xml:space="preserve"> - </w:t>
+        <w:t xml:space="preserve">Lars – Tests: Erster </w:t>
       </w:r>
       <w:proofErr w:type="spellStart"/>
       <w:r>
+        <w:t>Pytest</w:t>
+      </w:r>
+      <w:proofErr w:type="spellEnd"/>
+      <w:r>
+        <w:t xml:space="preserve"> gesch</w:t>
+      </w:r>
+      <w:r>
+        <w:t xml:space="preserve">rieben, um das </w:t>
+      </w:r>
+      <w:proofErr w:type="spellStart"/>
+      <w:r>
         <w:t>Webscraping</w:t>
       </w:r>
       <w:proofErr w:type="spellEnd"/>
       <w:r>
-        <w:t>: Einige Änderungen an d</w:t>
-      </w:r>
-      <w:r>
-        <w:t>er</w:t>
-      </w:r>
-      <w:r>
-        <w:t xml:space="preserve"> Konfiguration des </w:t>
+        <w:t xml:space="preserve"> von </w:t>
       </w:r>
       <w:proofErr w:type="spellStart"/>
       <w:r>
-        <w:t>Webscraping</w:t>
-      </w:r>
-      <w:r>
-        <w:t>s</w:t>
+        <w:t>MeteoSchweiz</w:t>
       </w:r>
       <w:proofErr w:type="spellEnd"/>
       <w:r>
-        <w:t xml:space="preserve"> vorgenommen.</w:t>
+        <w:t xml:space="preserve"> zu testen. Die ersten Tests</w:t>
+      </w:r>
+      <w:r>
+        <w:t>,</w:t>
+      </w:r>
+      <w:r>
+        <w:t xml:space="preserve"> welche noch als Funktionen programmiert wurden</w:t>
+      </w:r>
+      <w:r>
+        <w:t>, habe ich</w:t>
+      </w:r>
+      <w:r>
+        <w:t xml:space="preserve"> in eine Klasse umgewandelt.</w:t>
+      </w:r>
+    </w:p>
+    <w:p>
+      <w:pPr>
+        <w:pStyle w:val="berschrift2"/>
+      </w:pPr>
+      <w:r>
+        <w:lastRenderedPageBreak/>
+        <w:t>KW13</w:t>
+      </w:r>
+      <w:r>
+        <w:t xml:space="preserve"> (</w:t>
+      </w:r>
+      <w:r>
+        <w:t>29. März – 4. April 2021)</w:t>
       </w:r>
     </w:p>
     <w:p>
@@ -16277,73 +16371,23 @@
         <w:spacing w:line="240" w:lineRule="auto"/>
       </w:pPr>
       <w:r>
-        <w:t>Julien</w:t>
-      </w:r>
-      <w:r>
-        <w:t xml:space="preserve"> - FE</w:t>
-      </w:r>
-      <w:r>
-        <w:t>: Habe die Admin Seite angefangen, mit Web</w:t>
-      </w:r>
-      <w:r>
-        <w:t>-</w:t>
-      </w:r>
-      <w:r>
-        <w:t>Treiber</w:t>
-      </w:r>
-      <w:r>
-        <w:t>-S</w:t>
-      </w:r>
-      <w:r>
-        <w:t>tatus, DB</w:t>
-      </w:r>
-      <w:r>
-        <w:t>-</w:t>
-      </w:r>
-      <w:r>
-        <w:t xml:space="preserve">Treiber, </w:t>
+        <w:t xml:space="preserve">Julien - </w:t>
       </w:r>
       <w:proofErr w:type="spellStart"/>
       <w:r>
-        <w:t>N</w:t>
-      </w:r>
-      <w:r>
-        <w:t>avbar</w:t>
+        <w:t>Webscraping</w:t>
       </w:r>
       <w:proofErr w:type="spellEnd"/>
       <w:r>
-        <w:t xml:space="preserve"> und einige </w:t>
+        <w:t xml:space="preserve">: Einige Änderungen an der Konfiguration des </w:t>
       </w:r>
       <w:proofErr w:type="spellStart"/>
       <w:r>
-        <w:t>P</w:t>
-      </w:r>
-      <w:r>
-        <w:t>laceholder</w:t>
+        <w:t>Webscrapings</w:t>
       </w:r>
       <w:proofErr w:type="spellEnd"/>
       <w:r>
-        <w:t>-S</w:t>
-      </w:r>
-      <w:r>
-        <w:t xml:space="preserve">ites. SSE wird jetzt für </w:t>
-      </w:r>
-      <w:r>
-        <w:t>die</w:t>
-      </w:r>
-      <w:r>
-        <w:t xml:space="preserve"> FE</w:t>
-      </w:r>
-      <w:r>
-        <w:t>-</w:t>
-      </w:r>
-      <w:proofErr w:type="spellStart"/>
-      <w:r>
-        <w:t>sync</w:t>
-      </w:r>
-      <w:proofErr w:type="spellEnd"/>
-      <w:r>
-        <w:t xml:space="preserve"> eingesetzt und wurde auf der API implementiert (Ist leider nicht sehr flexibel).</w:t>
+        <w:t xml:space="preserve"> vorgenommen.</w:t>
       </w:r>
     </w:p>
     <w:p>
@@ -16351,32 +16395,31 @@
         <w:spacing w:line="240" w:lineRule="auto"/>
       </w:pPr>
       <w:r>
-        <w:lastRenderedPageBreak/>
-        <w:t>Julien</w:t>
-      </w:r>
-      <w:r>
-        <w:t xml:space="preserve"> - FE</w:t>
-      </w:r>
-      <w:r>
-        <w:t xml:space="preserve">: Die </w:t>
-      </w:r>
-      <w:r>
-        <w:t>Z</w:t>
-      </w:r>
-      <w:r>
-        <w:t xml:space="preserve">ustände der Treiber auf der Admin Seite werden jetzt endlich auch korrekt aktualisiert bei </w:t>
-      </w:r>
-      <w:r>
-        <w:t>A</w:t>
-      </w:r>
-      <w:r>
-        <w:t>bstürze</w:t>
-      </w:r>
-      <w:r>
-        <w:t>n</w:t>
-      </w:r>
-      <w:r>
-        <w:t xml:space="preserve"> und anderem.</w:t>
+        <w:t xml:space="preserve">Julien - FE: Habe die Admin Seite angefangen, mit Web-Treiber-Status, DB-Treiber, </w:t>
+      </w:r>
+      <w:proofErr w:type="spellStart"/>
+      <w:r>
+        <w:t>Navbar</w:t>
+      </w:r>
+      <w:proofErr w:type="spellEnd"/>
+      <w:r>
+        <w:t xml:space="preserve"> und einige </w:t>
+      </w:r>
+      <w:proofErr w:type="spellStart"/>
+      <w:r>
+        <w:t>Placeholder</w:t>
+      </w:r>
+      <w:proofErr w:type="spellEnd"/>
+      <w:r>
+        <w:t>-Sites. SSE wird jetzt für die FE-</w:t>
+      </w:r>
+      <w:proofErr w:type="spellStart"/>
+      <w:r>
+        <w:t>sync</w:t>
+      </w:r>
+      <w:proofErr w:type="spellEnd"/>
+      <w:r>
+        <w:t xml:space="preserve"> eingesetzt und wurde auf der API implementiert (Ist leider nicht sehr flexibel).</w:t>
       </w:r>
     </w:p>
     <w:p>
@@ -16384,45 +16427,13 @@
         <w:spacing w:line="240" w:lineRule="auto"/>
       </w:pPr>
       <w:r>
-        <w:t>Julien</w:t>
-      </w:r>
-      <w:r>
-        <w:t xml:space="preserve"> – API</w:t>
-      </w:r>
-      <w:r>
-        <w:t>: Habe unser langes app.py in mehrere sub</w:t>
-      </w:r>
-      <w:r>
-        <w:t>-</w:t>
-      </w:r>
-      <w:r>
-        <w:t xml:space="preserve">APIs getrennt, da es nicht mehr lesbar </w:t>
-      </w:r>
-      <w:r>
-        <w:t>und</w:t>
-      </w:r>
-      <w:r>
-        <w:t xml:space="preserve"> zu lange war. Habe dafür die </w:t>
-      </w:r>
-      <w:proofErr w:type="spellStart"/>
-      <w:r>
-        <w:t>Flask</w:t>
-      </w:r>
-      <w:r>
-        <w:t>-B</w:t>
-      </w:r>
-      <w:r>
-        <w:t>lueprint</w:t>
-      </w:r>
-      <w:r>
-        <w:t>s</w:t>
-      </w:r>
-      <w:proofErr w:type="spellEnd"/>
-      <w:r>
-        <w:t xml:space="preserve"> verwendet</w:t>
-      </w:r>
-      <w:r>
-        <w:t>.</w:t>
+        <w:t>Julien - FE: Die Zustände der Treiber auf der Admin Seite werden jetzt endlich auch korrekt aktualisiert bei Abstürze</w:t>
+      </w:r>
+      <w:r>
+        <w:t>n</w:t>
+      </w:r>
+      <w:r>
+        <w:t xml:space="preserve"> und anderem.</w:t>
       </w:r>
     </w:p>
     <w:p>
@@ -16433,6 +16444,52 @@
         <w:t>Julien</w:t>
       </w:r>
       <w:r>
+        <w:t xml:space="preserve"> – API</w:t>
+      </w:r>
+      <w:r>
+        <w:t>: Habe unser langes app.py in mehrere sub</w:t>
+      </w:r>
+      <w:r>
+        <w:t>-</w:t>
+      </w:r>
+      <w:r>
+        <w:t xml:space="preserve">APIs getrennt, da es nicht mehr lesbar </w:t>
+      </w:r>
+      <w:r>
+        <w:t>und</w:t>
+      </w:r>
+      <w:r>
+        <w:t xml:space="preserve"> zu lange war. Habe dafür die </w:t>
+      </w:r>
+      <w:proofErr w:type="spellStart"/>
+      <w:r>
+        <w:t>Flask</w:t>
+      </w:r>
+      <w:r>
+        <w:t>-B</w:t>
+      </w:r>
+      <w:r>
+        <w:t>lueprint</w:t>
+      </w:r>
+      <w:r>
+        <w:t>s</w:t>
+      </w:r>
+      <w:proofErr w:type="spellEnd"/>
+      <w:r>
+        <w:t xml:space="preserve"> verwendet</w:t>
+      </w:r>
+      <w:r>
+        <w:t>.</w:t>
+      </w:r>
+    </w:p>
+    <w:p>
+      <w:pPr>
+        <w:spacing w:line="240" w:lineRule="auto"/>
+      </w:pPr>
+      <w:r>
+        <w:t>Julien</w:t>
+      </w:r>
+      <w:r>
         <w:t xml:space="preserve"> - FE</w:t>
       </w:r>
       <w:r>
@@ -16442,15 +16499,7 @@
         <w:t xml:space="preserve"> </w:t>
       </w:r>
       <w:r>
-        <w:t xml:space="preserve">erstellen oder Tabelle anlegen können jetzt </w:t>
-      </w:r>
-      <w:proofErr w:type="gramStart"/>
-      <w:r>
-        <w:t>mittels Knopfdruck</w:t>
-      </w:r>
-      <w:proofErr w:type="gramEnd"/>
-      <w:r>
-        <w:t xml:space="preserve"> auf der Admin Seite gemacht werden.</w:t>
+        <w:t>erstellen oder Tabelle anlegen können jetzt mittels Knopfdruck auf der Admin Seite gemacht werden.</w:t>
       </w:r>
     </w:p>
     <w:p>
@@ -16496,6 +16545,11 @@
       </w:r>
     </w:p>
     <w:p>
+      <w:r>
+        <w:t>--</w:t>
+      </w:r>
+    </w:p>
+    <w:p>
       <w:pPr>
         <w:pStyle w:val="berschrift2"/>
       </w:pPr>
@@ -16533,10 +16587,7 @@
         <w:spacing w:line="240" w:lineRule="auto"/>
       </w:pPr>
       <w:r>
-        <w:t>Julien</w:t>
-      </w:r>
-      <w:r>
-        <w:t xml:space="preserve"> – </w:t>
+        <w:t xml:space="preserve">Julien – </w:t>
       </w:r>
       <w:r>
         <w:t>API</w:t>
@@ -16578,15 +16629,7 @@
         <w:t>D</w:t>
       </w:r>
       <w:r>
-        <w:t xml:space="preserve">ies </w:t>
-      </w:r>
-      <w:proofErr w:type="gramStart"/>
-      <w:r>
-        <w:t>dient</w:t>
-      </w:r>
-      <w:proofErr w:type="gramEnd"/>
-      <w:r>
-        <w:t xml:space="preserve"> </w:t>
+        <w:t xml:space="preserve">ies dient </w:t>
       </w:r>
       <w:r>
         <w:t xml:space="preserve">der </w:t>
@@ -16709,18 +16752,10 @@
         <w:t xml:space="preserve">Seite, Idee ist der Zustand der Datenbank abzubilden und die richtigen Aktionen dann auszuführen (DB erstellen, Tabelle anlegen). </w:t>
       </w:r>
       <w:r>
-        <w:t xml:space="preserve">Dies </w:t>
-      </w:r>
-      <w:proofErr w:type="gramStart"/>
-      <w:r>
-        <w:t>e</w:t>
-      </w:r>
-      <w:r>
-        <w:t>rsetzt</w:t>
-      </w:r>
-      <w:proofErr w:type="gramEnd"/>
-      <w:r>
-        <w:t xml:space="preserve"> die </w:t>
+        <w:t>Dies e</w:t>
+      </w:r>
+      <w:r>
+        <w:t xml:space="preserve">rsetzt die </w:t>
       </w:r>
       <w:r>
         <w:t xml:space="preserve">momentanen </w:t>
@@ -16753,15 +16788,60 @@
         <w:t xml:space="preserve"> - Dashboard</w:t>
       </w:r>
       <w:r>
-        <w:t xml:space="preserve">: Haben die Dash </w:t>
+        <w:t>: Haben die Dash</w:t>
+      </w:r>
+      <w:r>
+        <w:t>-A</w:t>
+      </w:r>
+      <w:r>
+        <w:t xml:space="preserve">pp mit dem bestehenden </w:t>
       </w:r>
       <w:proofErr w:type="spellStart"/>
       <w:r>
-        <w:t>app</w:t>
+        <w:t>Flask</w:t>
       </w:r>
       <w:proofErr w:type="spellEnd"/>
       <w:r>
-        <w:t xml:space="preserve"> mit dem bestehenden </w:t>
+        <w:t>-</w:t>
+      </w:r>
+      <w:r>
+        <w:t>Server verbunden. Es hat sich gezeigt</w:t>
+      </w:r>
+      <w:r>
+        <w:t>,</w:t>
+      </w:r>
+      <w:r>
+        <w:t xml:space="preserve"> das</w:t>
+      </w:r>
+      <w:r>
+        <w:t>s</w:t>
+      </w:r>
+      <w:r>
+        <w:t xml:space="preserve"> dies </w:t>
+      </w:r>
+      <w:r>
+        <w:t xml:space="preserve">relativ </w:t>
+      </w:r>
+      <w:r>
+        <w:t>komplex ist</w:t>
+      </w:r>
+      <w:r>
+        <w:t>.</w:t>
+      </w:r>
+      <w:r>
+        <w:t xml:space="preserve"> </w:t>
+      </w:r>
+      <w:r>
+        <w:t>In der ersten Phase</w:t>
+      </w:r>
+      <w:r>
+        <w:t xml:space="preserve"> tritt der Request auf d</w:t>
+      </w:r>
+      <w:r>
+        <w:t>ie</w:t>
+      </w:r>
+      <w:r>
+        <w:t xml:space="preserve"> </w:t>
       </w:r>
       <w:proofErr w:type="spellStart"/>
       <w:r>
@@ -16772,152 +16852,131 @@
         <w:t>-</w:t>
       </w:r>
       <w:r>
-        <w:t>Server verbunden. Es hat sich gezeigt</w:t>
-      </w:r>
-      <w:r>
-        <w:t>,</w:t>
-      </w:r>
-      <w:r>
-        <w:t xml:space="preserve"> das</w:t>
-      </w:r>
-      <w:r>
-        <w:t>s</w:t>
-      </w:r>
-      <w:r>
-        <w:t xml:space="preserve"> dies </w:t>
-      </w:r>
-      <w:r>
-        <w:t xml:space="preserve">relativ </w:t>
-      </w:r>
-      <w:r>
-        <w:t>komplexe ist</w:t>
+        <w:t xml:space="preserve">API zu, die wird dann als nächstes weitergeleitet zu einem anderen </w:t>
+      </w:r>
+      <w:proofErr w:type="spellStart"/>
+      <w:r>
+        <w:t>Flask</w:t>
+      </w:r>
+      <w:proofErr w:type="spellEnd"/>
+      <w:r>
+        <w:t xml:space="preserve"> Server (Dash</w:t>
+      </w:r>
+      <w:r>
+        <w:t>-A</w:t>
+      </w:r>
+      <w:r>
+        <w:t>pps laufen eben</w:t>
+      </w:r>
+      <w:r>
+        <w:t xml:space="preserve">falls </w:t>
+      </w:r>
+      <w:r>
+        <w:t xml:space="preserve">über eine </w:t>
+      </w:r>
+      <w:proofErr w:type="spellStart"/>
+      <w:r>
+        <w:t>Flask</w:t>
+      </w:r>
+      <w:proofErr w:type="spellEnd"/>
+      <w:r>
+        <w:t>-</w:t>
+      </w:r>
+      <w:r>
+        <w:t>App)</w:t>
       </w:r>
       <w:r>
         <w:t>.</w:t>
       </w:r>
       <w:r>
+        <w:t xml:space="preserve"> Der Dash</w:t>
+      </w:r>
+      <w:r>
+        <w:t>-</w:t>
+      </w:r>
+      <w:r>
+        <w:t xml:space="preserve">Server verarbeitet dann die </w:t>
+      </w:r>
+      <w:r>
+        <w:t>A</w:t>
+      </w:r>
+      <w:r>
+        <w:t xml:space="preserve">bfrage und gibt </w:t>
+      </w:r>
+      <w:r>
+        <w:lastRenderedPageBreak/>
+        <w:t xml:space="preserve">dem </w:t>
+      </w:r>
+      <w:r>
+        <w:t xml:space="preserve">Browser </w:t>
+      </w:r>
+      <w:r>
+        <w:t xml:space="preserve">die Seite </w:t>
+      </w:r>
+      <w:r>
+        <w:t>zurück</w:t>
+      </w:r>
+      <w:r>
+        <w:t>.</w:t>
+      </w:r>
+      <w:r>
         <w:t xml:space="preserve"> </w:t>
       </w:r>
       <w:r>
-        <w:t>In der ersten Phase</w:t>
-      </w:r>
-      <w:r>
-        <w:t xml:space="preserve"> tritt der Request auf d</w:t>
-      </w:r>
-      <w:r>
-        <w:t>ie</w:t>
-      </w:r>
-      <w:r>
-        <w:t xml:space="preserve"> </w:t>
+        <w:t>S</w:t>
+      </w:r>
+      <w:r>
+        <w:t xml:space="preserve">omit besteht am </w:t>
+      </w:r>
+      <w:r>
+        <w:t>E</w:t>
+      </w:r>
+      <w:r>
+        <w:t xml:space="preserve">nde eine direkte Verbindung zwischen dem Browser und die </w:t>
       </w:r>
       <w:proofErr w:type="spellStart"/>
       <w:r>
-        <w:t>Flask</w:t>
+        <w:t>Dashapp</w:t>
       </w:r>
       <w:proofErr w:type="spellEnd"/>
       <w:r>
-        <w:t>-</w:t>
-      </w:r>
-      <w:r>
-        <w:t xml:space="preserve">API zu, die wird dann als nächstes weitergeleitet zu einem anderen </w:t>
+        <w:t>??</w:t>
+      </w:r>
+      <w:r>
+        <w:t xml:space="preserve"> (</w:t>
       </w:r>
       <w:proofErr w:type="spellStart"/>
       <w:r>
-        <w:t>Flask</w:t>
+        <w:t>wcgw</w:t>
       </w:r>
       <w:proofErr w:type="spellEnd"/>
       <w:r>
-        <w:t xml:space="preserve"> Server (Dash</w:t>
-      </w:r>
-      <w:r>
-        <w:t>-A</w:t>
-      </w:r>
-      <w:r>
-        <w:t>pps laufen eben</w:t>
-      </w:r>
-      <w:r>
-        <w:t xml:space="preserve">falls </w:t>
-      </w:r>
-      <w:r>
-        <w:t xml:space="preserve">über eine </w:t>
+        <w:t>)</w:t>
+      </w:r>
+    </w:p>
+    <w:p>
+      <w:pPr>
+        <w:spacing w:line="240" w:lineRule="auto"/>
+      </w:pPr>
+      <w:r>
+        <w:t>Lars – Test: Weiter</w:t>
+      </w:r>
+      <w:r>
+        <w:t>e</w:t>
+      </w:r>
+      <w:r>
+        <w:t xml:space="preserve"> Tests geschrieb</w:t>
+      </w:r>
+      <w:r>
+        <w:t xml:space="preserve">en für das </w:t>
       </w:r>
       <w:proofErr w:type="spellStart"/>
       <w:r>
-        <w:t>Flask</w:t>
+        <w:t>Webscraping</w:t>
       </w:r>
       <w:proofErr w:type="spellEnd"/>
       <w:r>
-        <w:t>-</w:t>
-      </w:r>
-      <w:r>
-        <w:t>App)</w:t>
-      </w:r>
-      <w:r>
         <w:t>.</w:t>
-      </w:r>
-      <w:r>
-        <w:t xml:space="preserve"> Der Dash</w:t>
-      </w:r>
-      <w:r>
-        <w:t>-</w:t>
-      </w:r>
-      <w:r>
-        <w:t xml:space="preserve">Server verarbeitet dann die </w:t>
-      </w:r>
-      <w:r>
-        <w:t>A</w:t>
-      </w:r>
-      <w:r>
-        <w:t xml:space="preserve">bfrage und gibt </w:t>
-      </w:r>
-      <w:r>
-        <w:t xml:space="preserve">dem </w:t>
-      </w:r>
-      <w:r>
-        <w:t xml:space="preserve">Browser </w:t>
-      </w:r>
-      <w:r>
-        <w:t xml:space="preserve">die Seite </w:t>
-      </w:r>
-      <w:r>
-        <w:t>zurück</w:t>
-      </w:r>
-      <w:r>
-        <w:t>.</w:t>
-      </w:r>
-      <w:r>
-        <w:t xml:space="preserve"> </w:t>
-      </w:r>
-      <w:r>
-        <w:t>S</w:t>
-      </w:r>
-      <w:r>
-        <w:t xml:space="preserve">omit besteht am </w:t>
-      </w:r>
-      <w:r>
-        <w:t>E</w:t>
-      </w:r>
-      <w:r>
-        <w:t xml:space="preserve">nde eine direkte Verbindung zwischen dem Browser und die </w:t>
-      </w:r>
-      <w:proofErr w:type="spellStart"/>
-      <w:r>
-        <w:t>Dashapp</w:t>
-      </w:r>
-      <w:proofErr w:type="spellEnd"/>
-      <w:r>
-        <w:t>??</w:t>
-      </w:r>
-      <w:r>
-        <w:t xml:space="preserve"> (</w:t>
-      </w:r>
-      <w:proofErr w:type="spellStart"/>
-      <w:r>
-        <w:t>wcgw</w:t>
-      </w:r>
-      <w:proofErr w:type="spellEnd"/>
-      <w:r>
-        <w:t>)</w:t>
       </w:r>
     </w:p>
     <w:p>
@@ -16925,13 +16984,10 @@
         <w:pStyle w:val="berschrift2"/>
       </w:pPr>
       <w:r>
-        <w:t>KW16</w:t>
-      </w:r>
-      <w:r>
-        <w:t xml:space="preserve"> (</w:t>
-      </w:r>
-      <w:r>
-        <w:t>19. – 25. April 2021)</w:t>
+        <w:t xml:space="preserve">KW16 (19. – 25. </w:t>
+      </w:r>
+      <w:r>
+        <w:t>April 2021)</w:t>
       </w:r>
     </w:p>
     <w:p>
@@ -16939,30 +16995,7 @@
         <w:spacing w:line="240" w:lineRule="auto"/>
       </w:pPr>
       <w:r>
-        <w:t>Julien</w:t>
-      </w:r>
-      <w:r>
-        <w:t xml:space="preserve"> - FE</w:t>
-      </w:r>
-      <w:r>
-        <w:t>: Auf der Admin Seite sieht man jetzt wie viele Zeilen in die Tabelle</w:t>
-      </w:r>
-      <w:r>
-        <w:t xml:space="preserve"> geladen wurden und wann dies getan wurde</w:t>
-      </w:r>
-      <w:r>
-        <w:t xml:space="preserve">. Die </w:t>
-      </w:r>
-      <w:proofErr w:type="spellStart"/>
-      <w:r>
-        <w:t>JS-Scrips</w:t>
-      </w:r>
-      <w:r>
-        <w:t xml:space="preserve"> </w:t>
-      </w:r>
-      <w:proofErr w:type="spellEnd"/>
-      <w:r>
-        <w:t>sind in getrennten File</w:t>
+        <w:t>Julien - FE: Auf der Admin Seite sieht man jetzt wie viele Zeilen in die Tabelle geladen wurden und wann dies getan wurde. Die JS-Scrips sind in getrennten File</w:t>
       </w:r>
       <w:r>
         <w:t>s</w:t>
@@ -17006,7 +17039,6 @@
         <w:t xml:space="preserve">Jetzt werden auch noch die </w:t>
       </w:r>
       <w:r>
-        <w:lastRenderedPageBreak/>
         <w:t xml:space="preserve">IDAWEB </w:t>
       </w:r>
       <w:r>
@@ -17145,14 +17177,9 @@
       <w:r>
         <w:t xml:space="preserve">Habe mit dem </w:t>
       </w:r>
-      <w:proofErr w:type="spellStart"/>
-      <w:r>
-        <w:t>f</w:t>
-      </w:r>
-      <w:r>
-        <w:t>ormattieren</w:t>
-      </w:r>
-      <w:proofErr w:type="spellEnd"/>
+      <w:r>
+        <w:t>formatieren</w:t>
+      </w:r>
       <w:r>
         <w:t xml:space="preserve"> des Plots angefangen. Habe die Mathematik für das Errechnen von Regressionslinien hinzugefügt. Habe eine noch nicht schöne Landkarte hinzugefügt, welche die Stationen als Punkte darstellt. Es scheint schwierig zu sein, die Landkarte zu verschönern. Ich versuchte es mit einem </w:t>
       </w:r>
@@ -17284,15 +17311,7 @@
       </w:r>
       <w:proofErr w:type="spellEnd"/>
       <w:r>
-        <w:t xml:space="preserve"> mv erstellt. Die werden dank </w:t>
-      </w:r>
-      <w:proofErr w:type="gramStart"/>
-      <w:r>
-        <w:t>den neuen Triggers</w:t>
-      </w:r>
-      <w:proofErr w:type="gramEnd"/>
-      <w:r>
-        <w:t xml:space="preserve"> nach jedem </w:t>
+        <w:t xml:space="preserve"> mv erstellt. Die werden dank den neuen Triggers nach jedem </w:t>
       </w:r>
       <w:r>
         <w:t>U</w:t>
@@ -17400,17 +17419,26 @@
       </w:r>
     </w:p>
     <w:p>
+      <w:r>
+        <w:t>Lars – Datensto</w:t>
+      </w:r>
+      <w:r>
+        <w:t>r</w:t>
+      </w:r>
+      <w:r>
+        <w:t>y: Quellen für d</w:t>
+      </w:r>
+      <w:r>
+        <w:t>ie Story suchen. Das Konzept für die Story mit narrativem Muster, Zielgruppe etc. erstellen.</w:t>
+      </w:r>
+    </w:p>
+    <w:p>
       <w:pPr>
         <w:pStyle w:val="berschrift2"/>
       </w:pPr>
       <w:r>
-        <w:t>KW19</w:t>
-      </w:r>
-      <w:r>
-        <w:t xml:space="preserve"> (</w:t>
-      </w:r>
-      <w:r>
-        <w:t>10. – 16 Mai 2021)</w:t>
+        <w:lastRenderedPageBreak/>
+        <w:t>KW19 (10. – 16 Mai 2021)</w:t>
       </w:r>
     </w:p>
     <w:p>
@@ -17476,11 +17504,7 @@
         <w:t>die</w:t>
       </w:r>
       <w:r>
-        <w:t xml:space="preserve"> borders.css Datei </w:t>
-      </w:r>
-      <w:r>
-        <w:lastRenderedPageBreak/>
-        <w:t xml:space="preserve">im </w:t>
+        <w:t xml:space="preserve"> borders.css Datei im </w:t>
       </w:r>
       <w:proofErr w:type="spellStart"/>
       <w:r>
@@ -17505,37 +17529,7 @@
         <w:spacing w:line="240" w:lineRule="auto"/>
       </w:pPr>
       <w:r>
-        <w:t>Julien</w:t>
-      </w:r>
-      <w:r>
-        <w:t xml:space="preserve"> - FE</w:t>
-      </w:r>
-      <w:r>
-        <w:t>: Das Front</w:t>
-      </w:r>
-      <w:r>
-        <w:t>-E</w:t>
-      </w:r>
-      <w:r>
-        <w:t xml:space="preserve">nd sendet mehrmals die gleiche Abfrage zum Server. </w:t>
-      </w:r>
-      <w:r>
-        <w:t xml:space="preserve">Die API </w:t>
-      </w:r>
-      <w:r>
-        <w:t xml:space="preserve">wird dabei beim Abbauen der </w:t>
-      </w:r>
-      <w:r>
-        <w:t xml:space="preserve">Warteschlange </w:t>
-      </w:r>
-      <w:r>
-        <w:t>sehr langsam. Click Event wurde gewechselt</w:t>
-      </w:r>
-      <w:r>
-        <w:t xml:space="preserve"> um dieses Problem zu beheben</w:t>
-      </w:r>
-      <w:r>
-        <w:t>.</w:t>
+        <w:t>Julien - FE: Das Front-End sendet mehrmals die gleiche Abfrage zum Server. Die API wird dabei beim Abbauen der Warteschlange sehr langsam. Click Event wurde gewechselt um dieses Problem zu beheben.</w:t>
       </w:r>
     </w:p>
     <w:p>
@@ -17586,16 +17580,50 @@
     </w:p>
     <w:p>
       <w:pPr>
-        <w:pStyle w:val="berschrift2"/>
+        <w:spacing w:line="240" w:lineRule="auto"/>
       </w:pPr>
       <w:r>
-        <w:t>KW20</w:t>
-      </w:r>
-      <w:r>
-        <w:t xml:space="preserve"> (</w:t>
-      </w:r>
-      <w:r>
-        <w:t>17. – 23. Mai 2021)</w:t>
+        <w:t>Lars – Datenstory: Eine passende Geschichte für das narrative Muster «</w:t>
+      </w:r>
+      <w:proofErr w:type="spellStart"/>
+      <w:r>
+        <w:t>Humans</w:t>
+      </w:r>
+      <w:proofErr w:type="spellEnd"/>
+      <w:r>
+        <w:t xml:space="preserve"> </w:t>
+      </w:r>
+      <w:proofErr w:type="spellStart"/>
+      <w:r>
+        <w:t>behind</w:t>
+      </w:r>
+      <w:proofErr w:type="spellEnd"/>
+      <w:r>
+        <w:t xml:space="preserve"> </w:t>
+      </w:r>
+      <w:proofErr w:type="spellStart"/>
+      <w:r>
+        <w:t>the</w:t>
+      </w:r>
+      <w:proofErr w:type="spellEnd"/>
+      <w:r>
+        <w:t xml:space="preserve"> </w:t>
+      </w:r>
+      <w:proofErr w:type="spellStart"/>
+      <w:r>
+        <w:t>dots</w:t>
+      </w:r>
+      <w:proofErr w:type="spellEnd"/>
+      <w:r>
+        <w:t xml:space="preserve">» finden. In einer Doku von SRF habe ich eine Geschichte von </w:t>
+      </w:r>
+      <w:proofErr w:type="spellStart"/>
+      <w:r>
+        <w:t>Bondo</w:t>
+      </w:r>
+      <w:proofErr w:type="spellEnd"/>
+      <w:r>
+        <w:t xml:space="preserve"> gefunden. Weiter habe ich eine passende Beitrag gefunden, dass die ETH aktuell an einem Frühwarnsystem für Murgänge mit Hilfe einer KI arbeitet.</w:t>
       </w:r>
     </w:p>
     <w:p>
@@ -17603,6 +17631,25 @@
         <w:pStyle w:val="berschrift2"/>
       </w:pPr>
       <w:r>
+        <w:t>KW20</w:t>
+      </w:r>
+      <w:r>
+        <w:t xml:space="preserve"> (</w:t>
+      </w:r>
+      <w:r>
+        <w:t>17. – 23. Mai 2021)</w:t>
+      </w:r>
+    </w:p>
+    <w:p>
+      <w:r>
+        <w:t>--</w:t>
+      </w:r>
+    </w:p>
+    <w:p>
+      <w:pPr>
+        <w:pStyle w:val="berschrift2"/>
+      </w:pPr>
+      <w:r>
         <w:t>KW21</w:t>
       </w:r>
       <w:r>
@@ -17617,13 +17664,7 @@
         <w:spacing w:line="240" w:lineRule="auto"/>
       </w:pPr>
       <w:r>
-        <w:t>Julien</w:t>
-      </w:r>
-      <w:r>
-        <w:t xml:space="preserve"> - FE</w:t>
-      </w:r>
-      <w:r>
-        <w:t xml:space="preserve">: </w:t>
+        <w:t xml:space="preserve">Julien - FE: </w:t>
       </w:r>
       <w:proofErr w:type="spellStart"/>
       <w:r>
@@ -17651,26 +17692,11 @@
       </w:r>
       <w:proofErr w:type="spellStart"/>
       <w:r>
-        <w:t>A</w:t>
-      </w:r>
-      <w:r>
-        <w:t>nnouncer</w:t>
+        <w:t>Announcer</w:t>
       </w:r>
       <w:proofErr w:type="spellEnd"/>
       <w:r>
-        <w:t xml:space="preserve"> implementiert und die action</w:t>
-      </w:r>
-      <w:r>
-        <w:t>-</w:t>
-      </w:r>
-      <w:r>
-        <w:t>buttons auf der FE</w:t>
-      </w:r>
-      <w:r>
-        <w:t>-S</w:t>
-      </w:r>
-      <w:r>
-        <w:t>eite wieder deaktiviert.</w:t>
+        <w:t xml:space="preserve"> implementiert und die action-buttons auf der FE-Seite wieder deaktiviert.</w:t>
       </w:r>
     </w:p>
     <w:p>
@@ -17698,7 +17724,13 @@
       </w:r>
       <w:proofErr w:type="spellEnd"/>
       <w:r>
-        <w:t xml:space="preserve"> so zu gestallten, dass ein ausgewählter Punkt auf der Karte alle umliegenden Plots anpasst und dort die ausgewählte Station anzeigt. Um dies zu ermöglichen musste ich die Stationen weiter filtern. Ich habe sie so gefiltert, dass ich eine hohe Datenkonsistenz bei allen Scatter</w:t>
+        <w:t xml:space="preserve"> so zu </w:t>
+      </w:r>
+      <w:r>
+        <w:t>gestalten</w:t>
+      </w:r>
+      <w:r>
+        <w:t>, dass ein ausgewählter Punkt auf der Karte alle umliegenden Plots anpasst und dort die ausgewählte Station anzeigt. Um dies zu ermöglichen musste ich die Stationen weiter filtern. Ich habe sie so gefiltert, dass ich eine hohe Datenkonsistenz bei allen Scatter</w:t>
       </w:r>
       <w:r>
         <w:t>plots und Barcharts garantieren konnte. Deshalb ist das neue Kriterium um eine Station auf der Landkarte anzuzeigen Messungen bei allen benutzten Parametern von mindestens 30 Jahren zu haben und zwischen dem minimalen und maximalen Datum mehr als 90% der Jahre zu haben. Dies verhindert grössere Datenlöcher sehr gut</w:t>
@@ -17713,6 +17745,27 @@
       <w:proofErr w:type="spellEnd"/>
       <w:r>
         <w:t xml:space="preserve"> etwas unübersichtlich wurde, habe ich es in einzelne allgemeine Funktionen unterteilt.</w:t>
+      </w:r>
+    </w:p>
+    <w:p>
+      <w:r>
+        <w:t xml:space="preserve">Lars – Datenstory: Kontakt mit dem WSL aufgenommen um Daten über Murgänge und deren </w:t>
+      </w:r>
+      <w:r>
+        <w:t>F</w:t>
+      </w:r>
+      <w:r>
+        <w:t xml:space="preserve">olgen zu bekommen. Sie geben keine Daten heraus. Nur bereits publizierte Auswertungen </w:t>
+      </w:r>
+      <w:r>
+        <w:lastRenderedPageBreak/>
+        <w:t xml:space="preserve">der Daten welche für unsere Story nicht passend sind. </w:t>
+      </w:r>
+      <w:r>
+        <w:t>Habe d</w:t>
+      </w:r>
+      <w:r>
+        <w:t>ie Kontaktdaten der Familie Buob-Müller erhalten. Mit ihnen habe ich einen Termin für ein Interview ausgemacht, um weiter Informationen für unsere Story zu erhalten.</w:t>
       </w:r>
     </w:p>
     <w:p>
@@ -17765,16 +17818,11 @@
         <w:spacing w:line="240" w:lineRule="auto"/>
       </w:pPr>
       <w:r>
-        <w:t>Julien</w:t>
-      </w:r>
-      <w:r>
-        <w:t xml:space="preserve"> - </w:t>
+        <w:t xml:space="preserve">Julien - </w:t>
       </w:r>
       <w:r>
         <w:t>API</w:t>
       </w:r>
-      <w:bookmarkStart w:id="2" w:name="_GoBack"/>
-      <w:bookmarkEnd w:id="2"/>
       <w:r>
         <w:t xml:space="preserve">: </w:t>
       </w:r>
@@ -17784,22 +17832,7 @@
       </w:r>
       <w:proofErr w:type="spellEnd"/>
       <w:r>
-        <w:t>-</w:t>
-      </w:r>
-      <w:r>
-        <w:t>connection</w:t>
-      </w:r>
-      <w:r>
-        <w:t>-</w:t>
-      </w:r>
-      <w:r>
-        <w:t>string</w:t>
-      </w:r>
-      <w:r>
-        <w:t>-S</w:t>
-      </w:r>
-      <w:r>
-        <w:t>eite wurde geschrieben und im bestehenden code implementiert.</w:t>
+        <w:t>-connection-string-Seite wurde geschrieben und im bestehenden code implementiert.</w:t>
       </w:r>
     </w:p>
     <w:p>
@@ -17928,7 +17961,6 @@
     </w:p>
     <w:p>
       <w:r>
-        <w:lastRenderedPageBreak/>
         <w:t xml:space="preserve">Joël - </w:t>
       </w:r>
       <w:proofErr w:type="spellStart"/>
@@ -17962,6 +17994,42 @@
       <w:proofErr w:type="spellEnd"/>
       <w:r>
         <w:t xml:space="preserve"> und haben keinen Einfluss auf die Funktionalität des Projekts. </w:t>
+      </w:r>
+    </w:p>
+    <w:p>
+      <w:r>
+        <w:t xml:space="preserve">Lars – Tests: Weitere Unittests </w:t>
+      </w:r>
+      <w:r>
+        <w:t>geschrieb</w:t>
+      </w:r>
+      <w:r>
+        <w:t>en,</w:t>
+      </w:r>
+      <w:r>
+        <w:t xml:space="preserve"> um die Funktionen im </w:t>
+      </w:r>
+      <w:proofErr w:type="spellStart"/>
+      <w:r>
+        <w:t>Webscraping</w:t>
+      </w:r>
+      <w:proofErr w:type="spellEnd"/>
+      <w:r>
+        <w:t xml:space="preserve"> von </w:t>
+      </w:r>
+      <w:r>
+        <w:t>IDAWEB</w:t>
+      </w:r>
+      <w:r>
+        <w:t xml:space="preserve"> zu testen.</w:t>
+      </w:r>
+    </w:p>
+    <w:p>
+      <w:r>
+        <w:t>Lars – Datenstory: Interview mit Reto Müller geführ</w:t>
+      </w:r>
+      <w:r>
+        <w:t xml:space="preserve">t und die Story fertig geschrieben. </w:t>
       </w:r>
     </w:p>
     <w:p>
@@ -17982,32 +18050,276 @@
         </w:tabs>
       </w:pPr>
       <w:r>
-        <w:t xml:space="preserve">Julien: Readme </w:t>
-      </w:r>
-      <w:proofErr w:type="spellStart"/>
-      <w:r>
-        <w:t>geschreiben</w:t>
-      </w:r>
-      <w:proofErr w:type="spellEnd"/>
-      <w:r>
-        <w:t>.</w:t>
-      </w:r>
-    </w:p>
-    <w:p>
-      <w:r>
-        <w:br w:type="page"/>
+        <w:t xml:space="preserve">Julien: </w:t>
+      </w:r>
+      <w:r>
+        <w:t xml:space="preserve">Habe das </w:t>
+      </w:r>
+      <w:r>
+        <w:t>Readme geschr</w:t>
+      </w:r>
+      <w:r>
+        <w:t>ie</w:t>
+      </w:r>
+      <w:r>
+        <w:t>ben.</w:t>
       </w:r>
     </w:p>
     <w:p>
       <w:pPr>
-        <w:pStyle w:val="berschrift1"/>
+        <w:tabs>
+          <w:tab w:val="left" w:pos="2467"/>
+        </w:tabs>
       </w:pPr>
       <w:r>
+        <w:t>Jo</w:t>
+      </w:r>
+      <w:r>
+        <w:t>ë</w:t>
+      </w:r>
+      <w:r>
+        <w:t>l: Habe das Readme verbessert.</w:t>
+      </w:r>
+    </w:p>
+    <w:p>
+      <w:pPr>
+        <w:tabs>
+          <w:tab w:val="left" w:pos="2467"/>
+        </w:tabs>
+      </w:pPr>
+      <w:r>
+        <w:t>Joël: Habe versucht das requirements.txt so zu erstellen, dass es möglich ist das Projekt auf einem neuen Environment zu starten und nur das requirements.txt auszuführen um die nötigen Libraries und zu installieren. Habe jedoch nach einigen Versuchen aufgegeben, da ich nicht herausfand wie dies gemacht werden muss und zusätzlich über den Nutzen dieser Arbeit zweifelte.</w:t>
+      </w:r>
+    </w:p>
+    <w:p>
+      <w:pPr>
+        <w:tabs>
+          <w:tab w:val="left" w:pos="2467"/>
+        </w:tabs>
+      </w:pPr>
+      <w:r>
+        <w:t xml:space="preserve">Lars – </w:t>
+      </w:r>
+      <w:proofErr w:type="spellStart"/>
+      <w:r>
+        <w:t>Webscraping</w:t>
+      </w:r>
+      <w:proofErr w:type="spellEnd"/>
+      <w:r>
+        <w:t xml:space="preserve">: </w:t>
+      </w:r>
+      <w:proofErr w:type="spellStart"/>
+      <w:r>
+        <w:t>Webscraping</w:t>
+      </w:r>
+      <w:proofErr w:type="spellEnd"/>
+      <w:r>
+        <w:t xml:space="preserve"> von </w:t>
+      </w:r>
+      <w:proofErr w:type="spellStart"/>
+      <w:r>
+        <w:t>Mete</w:t>
+      </w:r>
+      <w:r>
+        <w:t>o</w:t>
+      </w:r>
+      <w:r>
+        <w:t>Schweiz</w:t>
+      </w:r>
+      <w:proofErr w:type="spellEnd"/>
+      <w:r>
+        <w:t xml:space="preserve"> überarbeite</w:t>
+      </w:r>
+      <w:r>
+        <w:t>t. Die einzelnen Schritte in mehrere Funktionen unterteilt.</w:t>
+      </w:r>
+    </w:p>
+    <w:p>
+      <w:pPr>
+        <w:tabs>
+          <w:tab w:val="left" w:pos="2467"/>
+        </w:tabs>
+      </w:pPr>
+      <w:r>
         <w:lastRenderedPageBreak/>
-        <w:t>Teamplanung</w:t>
+        <w:t>Julien</w:t>
+      </w:r>
+      <w:r>
+        <w:t xml:space="preserve"> –</w:t>
+      </w:r>
+      <w:r>
+        <w:t xml:space="preserve"> </w:t>
+      </w:r>
+      <w:proofErr w:type="spellStart"/>
+      <w:r>
+        <w:t>Webscraping</w:t>
+      </w:r>
+      <w:proofErr w:type="spellEnd"/>
+      <w:r>
+        <w:t>: Habe das IDAWEB</w:t>
+      </w:r>
+      <w:r>
+        <w:t xml:space="preserve"> Login Problem gelöst, bei </w:t>
+      </w:r>
+      <w:r>
+        <w:t xml:space="preserve">dem man sich bei </w:t>
+      </w:r>
+      <w:r>
+        <w:t>bestehender Session zwei Mal anmelden</w:t>
+      </w:r>
+      <w:r>
+        <w:t xml:space="preserve"> muss</w:t>
+      </w:r>
+      <w:r>
+        <w:t>.</w:t>
       </w:r>
     </w:p>
-    <w:p/>
+    <w:p>
+      <w:pPr>
+        <w:tabs>
+          <w:tab w:val="left" w:pos="2467"/>
+        </w:tabs>
+      </w:pPr>
+      <w:r>
+        <w:t xml:space="preserve">Joël – Datenstory: </w:t>
+      </w:r>
+      <w:r>
+        <w:t xml:space="preserve">Habe das Data </w:t>
+      </w:r>
+      <w:proofErr w:type="spellStart"/>
+      <w:r>
+        <w:t>Wrangling</w:t>
+      </w:r>
+      <w:proofErr w:type="spellEnd"/>
+      <w:r>
+        <w:t xml:space="preserve"> für die Datenstory-Plots angepasst und fertiggestellt. </w:t>
+      </w:r>
+      <w:r>
+        <w:t xml:space="preserve">Habe den Text der Datenstory überarbeitet und das Interview in einen Lauftext umgewandelt. </w:t>
+      </w:r>
+      <w:r>
+        <w:t>Habe auch die Datenstory visuell etwas überarbeitet und fertiggestellt.</w:t>
+      </w:r>
+      <w:bookmarkStart w:id="2" w:name="_GoBack"/>
+      <w:bookmarkEnd w:id="2"/>
+    </w:p>
+    <w:p>
+      <w:pPr>
+        <w:tabs>
+          <w:tab w:val="left" w:pos="2467"/>
+        </w:tabs>
+      </w:pPr>
+      <w:r>
+        <w:t>Julien</w:t>
+      </w:r>
+      <w:r>
+        <w:t xml:space="preserve"> - DB</w:t>
+      </w:r>
+      <w:r>
+        <w:t xml:space="preserve">: Implementierung der </w:t>
+      </w:r>
+      <w:r>
+        <w:t xml:space="preserve">neusten </w:t>
+      </w:r>
+      <w:proofErr w:type="spellStart"/>
+      <w:r>
+        <w:t>SQLalchemy</w:t>
+      </w:r>
+      <w:proofErr w:type="spellEnd"/>
+      <w:r>
+        <w:t>-</w:t>
+      </w:r>
+      <w:r>
+        <w:t>Version.</w:t>
+      </w:r>
+    </w:p>
+    <w:p>
+      <w:pPr>
+        <w:pStyle w:val="berschrift2"/>
+      </w:pPr>
+      <w:r>
+        <w:t>KW24 (14. –20. Juni 2021)</w:t>
+      </w:r>
+    </w:p>
+    <w:p>
+      <w:pPr>
+        <w:tabs>
+          <w:tab w:val="left" w:pos="2467"/>
+        </w:tabs>
+      </w:pPr>
+      <w:r>
+        <w:t xml:space="preserve">Julien: </w:t>
+      </w:r>
+      <w:r>
+        <w:t xml:space="preserve">Habe am </w:t>
+      </w:r>
+      <w:r>
+        <w:t>Readme geschrieben.</w:t>
+      </w:r>
+    </w:p>
+    <w:p>
+      <w:pPr>
+        <w:tabs>
+          <w:tab w:val="left" w:pos="2467"/>
+        </w:tabs>
+      </w:pPr>
+      <w:r>
+        <w:t xml:space="preserve">Julien: Habe die </w:t>
+      </w:r>
+      <w:r>
+        <w:t>Verbindung</w:t>
+      </w:r>
+      <w:r>
+        <w:t xml:space="preserve"> zwischen der </w:t>
+      </w:r>
+      <w:proofErr w:type="spellStart"/>
+      <w:r>
+        <w:t>Flask</w:t>
+      </w:r>
+      <w:proofErr w:type="spellEnd"/>
+      <w:r>
+        <w:t>-A</w:t>
+      </w:r>
+      <w:r>
+        <w:t>pp und de</w:t>
+      </w:r>
+      <w:r>
+        <w:t>m</w:t>
+      </w:r>
+      <w:r>
+        <w:t xml:space="preserve"> Dash Server </w:t>
+      </w:r>
+      <w:r>
+        <w:t>verbessert</w:t>
+      </w:r>
+      <w:r>
+        <w:t>. Jetzt kann man den Server ohne auskommentieren der Dash</w:t>
+      </w:r>
+      <w:r>
+        <w:t>-A</w:t>
+      </w:r>
+      <w:r>
+        <w:t xml:space="preserve">pp </w:t>
+      </w:r>
+      <w:r>
+        <w:t xml:space="preserve">beim </w:t>
+      </w:r>
+      <w:r>
+        <w:t>erst</w:t>
+      </w:r>
+      <w:r>
+        <w:t>en</w:t>
+      </w:r>
+      <w:r>
+        <w:t xml:space="preserve"> </w:t>
+      </w:r>
+      <w:r>
+        <w:t>aufstarten des Projekts</w:t>
+      </w:r>
+      <w:r>
+        <w:t xml:space="preserve"> ausführen.</w:t>
+      </w:r>
+    </w:p>
     <w:sectPr>
       <w:headerReference w:type="first" r:id="rId15"/>
       <w:pgSz w:w="11906" w:h="16838" w:code="9"/>
@@ -19779,6 +20091,7 @@
   </w:compat>
   <w:rsids>
     <w:rsidRoot w:val="00924621"/>
+    <w:rsid w:val="001E4972"/>
     <w:rsid w:val="003C41D6"/>
     <w:rsid w:val="00484C53"/>
     <w:rsid w:val="004C0A11"/>
@@ -19791,6 +20104,7 @@
     <w:rsid w:val="00BD437A"/>
     <w:rsid w:val="00C37AFE"/>
     <w:rsid w:val="00CA2C36"/>
+    <w:rsid w:val="00CD2CC5"/>
     <w:rsid w:val="00D47E1D"/>
     <w:rsid w:val="00E30B8D"/>
     <w:rsid w:val="00E6397D"/>
@@ -20252,14 +20566,6 @@
     <w:name w:val="25A43FE01D2441BA82F8A9723CC2F165"/>
     <w:rsid w:val="00924621"/>
   </w:style>
-  <w:style w:type="paragraph" w:customStyle="1" w:styleId="5F936B01B859475490D7312419AF0198">
-    <w:name w:val="5F936B01B859475490D7312419AF0198"/>
-    <w:rsid w:val="00924621"/>
-  </w:style>
-  <w:style w:type="paragraph" w:customStyle="1" w:styleId="D9B5B45B4FC041F19EB7F56CD4AAA9DA">
-    <w:name w:val="D9B5B45B4FC041F19EB7F56CD4AAA9DA"/>
-    <w:rsid w:val="00E30B8D"/>
-  </w:style>
 </w:styles>
 </file>
 
@@ -20566,12 +20872,6 @@
 </file>
 
 <file path=customXml/item1.xml><?xml version="1.0" encoding="utf-8"?>
-<p:properties xmlns:p="http://schemas.microsoft.com/office/2006/metadata/properties" xmlns:xsi="http://www.w3.org/2001/XMLSchema-instance" xmlns:pc="http://schemas.microsoft.com/office/infopath/2007/PartnerControls">
-  <documentManagement/>
-</p:properties>
-</file>
-
-<file path=customXml/item2.xml><?xml version="1.0" encoding="utf-8"?>
 <?mso-contentType ?>
 <FormTemplates xmlns="http://schemas.microsoft.com/sharepoint/v3/contenttype/forms">
   <Display>DocumentLibraryForm</Display>
@@ -20580,9 +20880,9 @@
 </FormTemplates>
 </file>
 
-<file path=customXml/item3.xml><?xml version="1.0" encoding="utf-8"?>
-<ct:contentTypeSchema xmlns:ct="http://schemas.microsoft.com/office/2006/metadata/contentType" xmlns:ma="http://schemas.microsoft.com/office/2006/metadata/properties/metaAttributes" ct:_="" ma:_="" ma:contentTypeName="Dokument" ma:contentTypeID="0x010100810D5593054AD64F99A5A69A95A32B55" ma:contentTypeVersion="7" ma:contentTypeDescription="Ein neues Dokument erstellen." ma:contentTypeScope="" ma:versionID="5c9ed63663789f30117a5ed0c2e98afc">
-  <xsd:schema xmlns:xsd="http://www.w3.org/2001/XMLSchema" xmlns:xs="http://www.w3.org/2001/XMLSchema" xmlns:p="http://schemas.microsoft.com/office/2006/metadata/properties" xmlns:ns2="6e30adae-5b57-421b-b65e-0e741798ad0e" targetNamespace="http://schemas.microsoft.com/office/2006/metadata/properties" ma:root="true" ma:fieldsID="398b1fb3301766e95a19863f59066acb" ns2:_="">
+<file path=customXml/item2.xml><?xml version="1.0" encoding="utf-8"?>
+<ct:contentTypeSchema xmlns:ct="http://schemas.microsoft.com/office/2006/metadata/contentType" xmlns:ma="http://schemas.microsoft.com/office/2006/metadata/properties/metaAttributes" ct:_="" ma:_="" ma:contentTypeName="Dokument" ma:contentTypeID="0x010100810D5593054AD64F99A5A69A95A32B55" ma:contentTypeVersion="9" ma:contentTypeDescription="Ein neues Dokument erstellen." ma:contentTypeScope="" ma:versionID="835466b395bf575c4fd26fcf13b04c5f">
+  <xsd:schema xmlns:xsd="http://www.w3.org/2001/XMLSchema" xmlns:xs="http://www.w3.org/2001/XMLSchema" xmlns:p="http://schemas.microsoft.com/office/2006/metadata/properties" xmlns:ns2="6e30adae-5b57-421b-b65e-0e741798ad0e" targetNamespace="http://schemas.microsoft.com/office/2006/metadata/properties" ma:root="true" ma:fieldsID="939451412110915d4fe6de5a1346d155" ns2:_="">
     <xsd:import namespace="6e30adae-5b57-421b-b65e-0e741798ad0e"/>
     <xsd:element name="properties">
       <xsd:complexType>
@@ -20597,6 +20897,8 @@
                 <xsd:element ref="ns2:MediaServiceGenerationTime" minOccurs="0"/>
                 <xsd:element ref="ns2:MediaServiceEventHashCode" minOccurs="0"/>
                 <xsd:element ref="ns2:MediaServiceDateTaken" minOccurs="0"/>
+                <xsd:element ref="ns2:MediaServiceAutoKeyPoints" minOccurs="0"/>
+                <xsd:element ref="ns2:MediaServiceKeyPoints" minOccurs="0"/>
               </xsd:all>
             </xsd:complexType>
           </xsd:element>
@@ -20642,6 +20944,18 @@
     <xsd:element name="MediaServiceDateTaken" ma:index="14" nillable="true" ma:displayName="MediaServiceDateTaken" ma:hidden="true" ma:internalName="MediaServiceDateTaken" ma:readOnly="true">
       <xsd:simpleType>
         <xsd:restriction base="dms:Text"/>
+      </xsd:simpleType>
+    </xsd:element>
+    <xsd:element name="MediaServiceAutoKeyPoints" ma:index="15" nillable="true" ma:displayName="MediaServiceAutoKeyPoints" ma:hidden="true" ma:internalName="MediaServiceAutoKeyPoints" ma:readOnly="true">
+      <xsd:simpleType>
+        <xsd:restriction base="dms:Note"/>
+      </xsd:simpleType>
+    </xsd:element>
+    <xsd:element name="MediaServiceKeyPoints" ma:index="16" nillable="true" ma:displayName="KeyPoints" ma:internalName="MediaServiceKeyPoints" ma:readOnly="true">
+      <xsd:simpleType>
+        <xsd:restriction base="dms:Note">
+          <xsd:maxLength value="255"/>
+        </xsd:restriction>
       </xsd:simpleType>
     </xsd:element>
   </xsd:schema>
@@ -20744,20 +21058,17 @@
 </ct:contentTypeSchema>
 </file>
 
+<file path=customXml/item3.xml><?xml version="1.0" encoding="utf-8"?>
+<p:properties xmlns:p="http://schemas.microsoft.com/office/2006/metadata/properties" xmlns:xsi="http://www.w3.org/2001/XMLSchema-instance" xmlns:pc="http://schemas.microsoft.com/office/infopath/2007/PartnerControls">
+  <documentManagement/>
+</p:properties>
+</file>
+
 <file path=customXml/item4.xml><?xml version="1.0" encoding="utf-8"?>
 <b:Sources xmlns:b="http://schemas.openxmlformats.org/officeDocument/2006/bibliography" xmlns="http://schemas.openxmlformats.org/officeDocument/2006/bibliography" SelectedStyle="\APASixthEditionOfficeOnline.xsl" StyleName="APA" Version="6"/>
 </file>
 
 <file path=customXml/itemProps1.xml><?xml version="1.0" encoding="utf-8"?>
-<ds:datastoreItem xmlns:ds="http://schemas.openxmlformats.org/officeDocument/2006/customXml" ds:itemID="{AF621676-BD73-4329-B240-FC4975E20190}">
-  <ds:schemaRefs>
-    <ds:schemaRef ds:uri="http://schemas.microsoft.com/office/2006/metadata/properties"/>
-    <ds:schemaRef ds:uri="http://schemas.microsoft.com/office/infopath/2007/PartnerControls"/>
-  </ds:schemaRefs>
-</ds:datastoreItem>
-</file>
-
-<file path=customXml/itemProps2.xml><?xml version="1.0" encoding="utf-8"?>
 <ds:datastoreItem xmlns:ds="http://schemas.openxmlformats.org/officeDocument/2006/customXml" ds:itemID="{465F55CF-122F-441B-A61C-1A9C379D4CEC}">
   <ds:schemaRefs>
     <ds:schemaRef ds:uri="http://schemas.microsoft.com/sharepoint/v3/contenttype/forms"/>
@@ -20765,8 +21076,8 @@
 </ds:datastoreItem>
 </file>
 
-<file path=customXml/itemProps3.xml><?xml version="1.0" encoding="utf-8"?>
-<ds:datastoreItem xmlns:ds="http://schemas.openxmlformats.org/officeDocument/2006/customXml" ds:itemID="{E469DA46-42D2-4D92-B686-5FDE9D26A8EC}">
+<file path=customXml/itemProps2.xml><?xml version="1.0" encoding="utf-8"?>
+<ds:datastoreItem xmlns:ds="http://schemas.openxmlformats.org/officeDocument/2006/customXml" ds:itemID="{C18E8C40-85AC-4FE9-B6C5-1A0B276B4A7B}">
   <ds:schemaRefs>
     <ds:schemaRef ds:uri="http://schemas.microsoft.com/office/2006/metadata/contentType"/>
     <ds:schemaRef ds:uri="http://schemas.microsoft.com/office/2006/metadata/properties/metaAttributes"/>
@@ -20783,8 +21094,17 @@
 </ds:datastoreItem>
 </file>
 
+<file path=customXml/itemProps3.xml><?xml version="1.0" encoding="utf-8"?>
+<ds:datastoreItem xmlns:ds="http://schemas.openxmlformats.org/officeDocument/2006/customXml" ds:itemID="{AF621676-BD73-4329-B240-FC4975E20190}">
+  <ds:schemaRefs>
+    <ds:schemaRef ds:uri="http://schemas.microsoft.com/office/2006/metadata/properties"/>
+    <ds:schemaRef ds:uri="http://schemas.microsoft.com/office/infopath/2007/PartnerControls"/>
+  </ds:schemaRefs>
+</ds:datastoreItem>
+</file>
+
 <file path=customXml/itemProps4.xml><?xml version="1.0" encoding="utf-8"?>
-<ds:datastoreItem xmlns:ds="http://schemas.openxmlformats.org/officeDocument/2006/customXml" ds:itemID="{46C94D04-3DCC-4E7E-9720-F0CACD93EEAE}">
+<ds:datastoreItem xmlns:ds="http://schemas.openxmlformats.org/officeDocument/2006/customXml" ds:itemID="{17609BC2-6ED2-47A4-ADA4-ECECE2DA1079}">
   <ds:schemaRefs>
     <ds:schemaRef ds:uri="http://schemas.openxmlformats.org/officeDocument/2006/bibliography"/>
   </ds:schemaRefs>

</xml_diff>

<commit_message>
correct typing errors in doc
</commit_message>
<xml_diff>
--- a/doc/cdk1_Dokumentation_FS2021.docx
+++ b/doc/cdk1_Dokumentation_FS2021.docx
@@ -1,6 +1,6 @@
 
 <file path=word/document.xml><?xml version="1.0" encoding="utf-8"?>
-<w:document xmlns:wpc="http://schemas.microsoft.com/office/word/2010/wordprocessingCanvas" xmlns:cx="http://schemas.microsoft.com/office/drawing/2014/chartex" xmlns:cx1="http://schemas.microsoft.com/office/drawing/2015/9/8/chartex" xmlns:cx2="http://schemas.microsoft.com/office/drawing/2015/10/21/chartex" xmlns:cx3="http://schemas.microsoft.com/office/drawing/2016/5/9/chartex" xmlns:cx4="http://schemas.microsoft.com/office/drawing/2016/5/10/chartex" xmlns:cx5="http://schemas.microsoft.com/office/drawing/2016/5/11/chartex" xmlns:cx6="http://schemas.microsoft.com/office/drawing/2016/5/12/chartex" xmlns:cx7="http://schemas.microsoft.com/office/drawing/2016/5/13/chartex" xmlns:cx8="http://schemas.microsoft.com/office/drawing/2016/5/14/chartex" xmlns:mc="http://schemas.openxmlformats.org/markup-compatibility/2006" xmlns:aink="http://schemas.microsoft.com/office/drawing/2016/ink" xmlns:am3d="http://schemas.microsoft.com/office/drawing/2017/model3d" xmlns:o="urn:schemas-microsoft-com:office:office" xmlns:r="http://schemas.openxmlformats.org/officeDocument/2006/relationships" xmlns:m="http://schemas.openxmlformats.org/officeDocument/2006/math" xmlns:v="urn:schemas-microsoft-com:vml" xmlns:wp14="http://schemas.microsoft.com/office/word/2010/wordprocessingDrawing" xmlns:wp="http://schemas.openxmlformats.org/drawingml/2006/wordprocessingDrawing" xmlns:w10="urn:schemas-microsoft-com:office:word" xmlns:w="http://schemas.openxmlformats.org/wordprocessingml/2006/main" xmlns:w14="http://schemas.microsoft.com/office/word/2010/wordml" xmlns:w15="http://schemas.microsoft.com/office/word/2012/wordml" xmlns:w16cid="http://schemas.microsoft.com/office/word/2016/wordml/cid" xmlns:w16se="http://schemas.microsoft.com/office/word/2015/wordml/symex" xmlns:wpg="http://schemas.microsoft.com/office/word/2010/wordprocessingGroup" xmlns:wpi="http://schemas.microsoft.com/office/word/2010/wordprocessingInk" xmlns:wne="http://schemas.microsoft.com/office/word/2006/wordml" xmlns:wps="http://schemas.microsoft.com/office/word/2010/wordprocessingShape" mc:Ignorable="w14 w15 w16se w16cid wp14">
+<w:document xmlns:wpc="http://schemas.microsoft.com/office/word/2010/wordprocessingCanvas" xmlns:cx="http://schemas.microsoft.com/office/drawing/2014/chartex" xmlns:cx1="http://schemas.microsoft.com/office/drawing/2015/9/8/chartex" xmlns:cx2="http://schemas.microsoft.com/office/drawing/2015/10/21/chartex" xmlns:cx3="http://schemas.microsoft.com/office/drawing/2016/5/9/chartex" xmlns:cx4="http://schemas.microsoft.com/office/drawing/2016/5/10/chartex" xmlns:cx5="http://schemas.microsoft.com/office/drawing/2016/5/11/chartex" xmlns:cx6="http://schemas.microsoft.com/office/drawing/2016/5/12/chartex" xmlns:cx7="http://schemas.microsoft.com/office/drawing/2016/5/13/chartex" xmlns:cx8="http://schemas.microsoft.com/office/drawing/2016/5/14/chartex" xmlns:mc="http://schemas.openxmlformats.org/markup-compatibility/2006" xmlns:aink="http://schemas.microsoft.com/office/drawing/2016/ink" xmlns:am3d="http://schemas.microsoft.com/office/drawing/2017/model3d" xmlns:o="urn:schemas-microsoft-com:office:office" xmlns:r="http://schemas.openxmlformats.org/officeDocument/2006/relationships" xmlns:m="http://schemas.openxmlformats.org/officeDocument/2006/math" xmlns:v="urn:schemas-microsoft-com:vml" xmlns:wp14="http://schemas.microsoft.com/office/word/2010/wordprocessingDrawing" xmlns:wp="http://schemas.openxmlformats.org/drawingml/2006/wordprocessingDrawing" xmlns:w10="urn:schemas-microsoft-com:office:word" xmlns:w="http://schemas.openxmlformats.org/wordprocessingml/2006/main" xmlns:w14="http://schemas.microsoft.com/office/word/2010/wordml" xmlns:w15="http://schemas.microsoft.com/office/word/2012/wordml" xmlns:w16cex="http://schemas.microsoft.com/office/word/2018/wordml/cex" xmlns:w16cid="http://schemas.microsoft.com/office/word/2016/wordml/cid" xmlns:w16="http://schemas.microsoft.com/office/word/2018/wordml" xmlns:w16sdtdh="http://schemas.microsoft.com/office/word/2020/wordml/sdtdatahash" xmlns:w16se="http://schemas.microsoft.com/office/word/2015/wordml/symex" xmlns:wpg="http://schemas.microsoft.com/office/word/2010/wordprocessingGroup" xmlns:wpi="http://schemas.microsoft.com/office/word/2010/wordprocessingInk" xmlns:wne="http://schemas.microsoft.com/office/word/2006/wordml" xmlns:wps="http://schemas.microsoft.com/office/word/2010/wordprocessingShape" mc:Ignorable="w14 w15 w16se w16cid w16 w16cex w16sdtdh wp14">
   <w:body>
     <w:p>
       <w:pPr>
@@ -466,6 +466,7 @@
                                     <w:color w:val="4472C4" w:themeColor="accent1"/>
                                     <w:sz w:val="28"/>
                                     <w:szCs w:val="28"/>
+                                    <w:lang w:val="de-CH"/>
                                   </w:rPr>
                                 </w:pPr>
                                 <w:r>
@@ -473,6 +474,7 @@
                                     <w:color w:val="4472C4" w:themeColor="accent1"/>
                                     <w:sz w:val="28"/>
                                     <w:szCs w:val="28"/>
+                                    <w:lang w:val="de-CH"/>
                                   </w:rPr>
                                   <w:t>Joel Grosjean, joel.grosjean@students.fhnw.ch</w:t>
                                 </w:r>
@@ -497,27 +499,7 @@
                                     <w:szCs w:val="28"/>
                                     <w:lang w:val="de-CH"/>
                                   </w:rPr>
-                                  <w:t xml:space="preserve">Lars </w:t>
-                                </w:r>
-                                <w:proofErr w:type="spellStart"/>
-                                <w:r>
-                                  <w:rPr>
-                                    <w:color w:val="4472C4" w:themeColor="accent1"/>
-                                    <w:sz w:val="28"/>
-                                    <w:szCs w:val="28"/>
-                                    <w:lang w:val="de-CH"/>
-                                  </w:rPr>
-                                  <w:t>Altschul</w:t>
-                                </w:r>
-                                <w:proofErr w:type="spellEnd"/>
-                                <w:r>
-                                  <w:rPr>
-                                    <w:color w:val="4472C4" w:themeColor="accent1"/>
-                                    <w:sz w:val="28"/>
-                                    <w:szCs w:val="28"/>
-                                    <w:lang w:val="de-CH"/>
-                                  </w:rPr>
-                                  <w:t>, lars.altschul@students.fhnw.ch</w:t>
+                                  <w:t>Lars Altschul, lars.altschul@students.fhnw.ch</w:t>
                                 </w:r>
                               </w:p>
                               <w:p>
@@ -649,6 +631,7 @@
                               <w:color w:val="4472C4" w:themeColor="accent1"/>
                               <w:sz w:val="28"/>
                               <w:szCs w:val="28"/>
+                              <w:lang w:val="de-CH"/>
                             </w:rPr>
                           </w:pPr>
                           <w:r>
@@ -656,6 +639,7 @@
                               <w:color w:val="4472C4" w:themeColor="accent1"/>
                               <w:sz w:val="28"/>
                               <w:szCs w:val="28"/>
+                              <w:lang w:val="de-CH"/>
                             </w:rPr>
                             <w:t>Joel Grosjean, joel.grosjean@students.fhnw.ch</w:t>
                           </w:r>
@@ -680,27 +664,7 @@
                               <w:szCs w:val="28"/>
                               <w:lang w:val="de-CH"/>
                             </w:rPr>
-                            <w:t xml:space="preserve">Lars </w:t>
-                          </w:r>
-                          <w:proofErr w:type="spellStart"/>
-                          <w:r>
-                            <w:rPr>
-                              <w:color w:val="4472C4" w:themeColor="accent1"/>
-                              <w:sz w:val="28"/>
-                              <w:szCs w:val="28"/>
-                              <w:lang w:val="de-CH"/>
-                            </w:rPr>
-                            <w:t>Altschul</w:t>
-                          </w:r>
-                          <w:proofErr w:type="spellEnd"/>
-                          <w:r>
-                            <w:rPr>
-                              <w:color w:val="4472C4" w:themeColor="accent1"/>
-                              <w:sz w:val="28"/>
-                              <w:szCs w:val="28"/>
-                              <w:lang w:val="de-CH"/>
-                            </w:rPr>
-                            <w:t>, lars.altschul@students.fhnw.ch</w:t>
+                            <w:t>Lars Altschul, lars.altschul@students.fhnw.ch</w:t>
                           </w:r>
                         </w:p>
                         <w:p>
@@ -737,8 +701,9 @@
     <w:p>
       <w:pPr>
         <w:sectPr>
-          <w:footerReference w:type="default" r:id="rId13"/>
-          <w:headerReference w:type="first" r:id="rId14"/>
+          <w:headerReference w:type="default" r:id="rId13"/>
+          <w:footerReference w:type="default" r:id="rId14"/>
+          <w:headerReference w:type="first" r:id="rId15"/>
           <w:pgSz w:w="11906" w:h="16838" w:code="9"/>
           <w:pgMar w:top="1418" w:right="1418" w:bottom="1134" w:left="1418" w:header="709" w:footer="709" w:gutter="0"/>
           <w:pgNumType w:start="0"/>
@@ -15322,7 +15287,13 @@
         <w:rPr>
           <w:rFonts w:asciiTheme="majorHAnsi" w:hAnsiTheme="majorHAnsi" w:cstheme="minorBidi"/>
         </w:rPr>
-        <w:t xml:space="preserve">Admin-Bereich um das </w:t>
+        <w:t>Admin-Bereich,</w:t>
+      </w:r>
+      <w:r>
+        <w:rPr>
+          <w:rFonts w:asciiTheme="majorHAnsi" w:hAnsiTheme="majorHAnsi" w:cstheme="minorBidi"/>
+        </w:rPr>
+        <w:t xml:space="preserve"> um das </w:t>
       </w:r>
       <w:proofErr w:type="spellStart"/>
       <w:r>
@@ -15775,10 +15746,16 @@
         <w:t xml:space="preserve"> initialisiert (Nur eins wurde dann benötigt</w:t>
       </w:r>
       <w:r>
-        <w:t xml:space="preserve">. </w:t>
-      </w:r>
-      <w:r>
-        <w:t>Da das FE und die DB nicht getrennt sind)</w:t>
+        <w:t>,</w:t>
+      </w:r>
+      <w:r>
+        <w:t xml:space="preserve"> </w:t>
+      </w:r>
+      <w:r>
+        <w:t>d</w:t>
+      </w:r>
+      <w:r>
+        <w:t>a das FE und die DB nicht getrennt sind)</w:t>
       </w:r>
       <w:r>
         <w:t xml:space="preserve">. Ich habe ebenfalls </w:t>
@@ -16126,7 +16103,13 @@
         <w:t>-</w:t>
       </w:r>
       <w:r>
-        <w:t xml:space="preserve">Events angefangen, so können wir die Admin Seite dynamisch und ohne </w:t>
+        <w:t>Events angefangen, so können wir die Admin</w:t>
+      </w:r>
+      <w:r>
+        <w:t>-S</w:t>
+      </w:r>
+      <w:r>
+        <w:t xml:space="preserve">eite dynamisch und ohne </w:t>
       </w:r>
       <w:proofErr w:type="spellStart"/>
       <w:r>
@@ -16145,7 +16128,13 @@
         <w:t xml:space="preserve"> - IDAWEB</w:t>
       </w:r>
       <w:r>
-        <w:t>: Leider wurde unser IDAWEB-Account wegen zu vielen Anfragen gesperrt, wir müssen auf neue Login-Daten warten. Habe einige Parameter herausgesucht, welche wir später herunterzuladen versuchen werden.</w:t>
+        <w:t xml:space="preserve">: Leider wurde unser IDAWEB-Account wegen zu vielen Anfragen gesperrt, wir müssen auf neue Login-Daten warten. </w:t>
+      </w:r>
+      <w:r>
+        <w:t>Ich habe</w:t>
+      </w:r>
+      <w:r>
+        <w:t xml:space="preserve"> einige Parameter herausgesucht, welche wir später herunterzuladen versuchen werden.</w:t>
       </w:r>
     </w:p>
     <w:p>
@@ -16328,15 +16317,7 @@
       </w:r>
       <w:proofErr w:type="spellEnd"/>
       <w:r>
-        <w:t xml:space="preserve"> von </w:t>
-      </w:r>
-      <w:proofErr w:type="spellStart"/>
-      <w:r>
-        <w:t>MeteoSchweiz</w:t>
-      </w:r>
-      <w:proofErr w:type="spellEnd"/>
-      <w:r>
-        <w:t xml:space="preserve"> zu testen. Die ersten Tests</w:t>
+        <w:t xml:space="preserve"> von MeteoSchweiz zu testen. Die ersten Tests</w:t>
       </w:r>
       <w:r>
         <w:t>,</w:t>
@@ -16459,7 +16440,13 @@
         <w:t>und</w:t>
       </w:r>
       <w:r>
-        <w:t xml:space="preserve"> zu lange war. Habe dafür die </w:t>
+        <w:t xml:space="preserve"> zu lange war. </w:t>
+      </w:r>
+      <w:r>
+        <w:t>Ich habe</w:t>
+      </w:r>
+      <w:r>
+        <w:t xml:space="preserve"> dafür die </w:t>
       </w:r>
       <w:proofErr w:type="spellStart"/>
       <w:r>
@@ -16579,7 +16566,13 @@
         <w:t xml:space="preserve">: Da die IDAWEB-Datenanfragen zu gross sind, müssen wir diese Teilweise unterteilen. </w:t>
       </w:r>
       <w:r>
-        <w:t>Ich habe versucht dies durch das Unterteilen in verschiedene Zeitabschnitte zu erreichen, dies funktionierte aber nicht, weil die meisten Parameter in dieselben Zeitabschnitte unterteilt werden und somit keine Unterselektion erreicht werden kann. Deshalb habe ich nun die Datenanfragen in Abschnitte gemäss Höhe der Station unterteilt. Wenn also zu viele Daten in einer Anfrage sind, wird der Höhenabschnitt eingeschränkt bis die Datenmenge genug klein ist. Dies funktioniert erstaunlich gut.</w:t>
+        <w:t xml:space="preserve">Ich habe versucht dies durch das Unterteilen in verschiedene Zeitabschnitte zu erreichen, dies funktionierte aber nicht, weil die meisten Parameter in dieselben Zeitabschnitte unterteilt werden und somit keine Unterselektion erreicht werden kann. Deshalb habe ich nun die Datenanfragen in Abschnitte gemäss Höhe der Station unterteilt. Wenn also zu viele Daten in einer Anfrage sind, wird der Höhenabschnitt </w:t>
+      </w:r>
+      <w:r>
+        <w:t>eingeschränkt,</w:t>
+      </w:r>
+      <w:r>
+        <w:t xml:space="preserve"> bis die Datenmenge genug klein ist. Dies funktioniert erstaunlich gut.</w:t>
       </w:r>
     </w:p>
     <w:p>
@@ -16629,7 +16622,15 @@
         <w:t>D</w:t>
       </w:r>
       <w:r>
-        <w:t xml:space="preserve">ies dient </w:t>
+        <w:t xml:space="preserve">ies </w:t>
+      </w:r>
+      <w:proofErr w:type="gramStart"/>
+      <w:r>
+        <w:t>dient</w:t>
+      </w:r>
+      <w:proofErr w:type="gramEnd"/>
+      <w:r>
+        <w:t xml:space="preserve"> </w:t>
       </w:r>
       <w:r>
         <w:t xml:space="preserve">der </w:t>
@@ -16817,10 +16818,18 @@
         <w:t>s</w:t>
       </w:r>
       <w:r>
-        <w:t xml:space="preserve"> dies </w:t>
-      </w:r>
-      <w:r>
-        <w:t xml:space="preserve">relativ </w:t>
+        <w:t xml:space="preserve"> </w:t>
+      </w:r>
+      <w:proofErr w:type="gramStart"/>
+      <w:r>
+        <w:t xml:space="preserve">dies </w:t>
+      </w:r>
+      <w:r>
+        <w:t>relativ</w:t>
+      </w:r>
+      <w:proofErr w:type="gramEnd"/>
+      <w:r>
+        <w:t xml:space="preserve"> </w:t>
       </w:r>
       <w:r>
         <w:t>komplex ist</w:t>
@@ -17161,7 +17170,13 @@
       </w:r>
       <w:proofErr w:type="spellEnd"/>
       <w:r>
-        <w:t xml:space="preserve"> nicht funktionierten. Deshalb musste ich Dash anders einbinden um die </w:t>
+        <w:t xml:space="preserve"> nicht funktionierten. Deshalb musste ich Dash anders </w:t>
+      </w:r>
+      <w:r>
+        <w:t>einbinden,</w:t>
+      </w:r>
+      <w:r>
+        <w:t xml:space="preserve"> um die </w:t>
       </w:r>
       <w:proofErr w:type="spellStart"/>
       <w:r>
@@ -17172,16 +17187,45 @@
         <w:t xml:space="preserve"> </w:t>
       </w:r>
       <w:r>
-        <w:t xml:space="preserve">zu ermöglichen. Habe an der grundsätzlichen Struktur und dem Layout des Dashboards gearbeitet. Weiterhin habe ich einen ersten Plot mit Callback erstellt. </w:t>
-      </w:r>
-      <w:r>
-        <w:t xml:space="preserve">Habe mit dem </w:t>
+        <w:t xml:space="preserve">zu ermöglichen. </w:t>
+      </w:r>
+      <w:proofErr w:type="gramStart"/>
+      <w:r>
+        <w:t>Habe</w:t>
+      </w:r>
+      <w:proofErr w:type="gramEnd"/>
+      <w:r>
+        <w:t xml:space="preserve"> an der grundsätzlichen Struktur und dem Layout des Dashboards gearbeitet. Weiterhin habe ich einen ersten Plot mit Callback erstellt. </w:t>
+      </w:r>
+      <w:proofErr w:type="gramStart"/>
+      <w:r>
+        <w:t>Habe</w:t>
+      </w:r>
+      <w:proofErr w:type="gramEnd"/>
+      <w:r>
+        <w:t xml:space="preserve"> mit dem </w:t>
       </w:r>
       <w:r>
         <w:t>formatieren</w:t>
       </w:r>
       <w:r>
-        <w:t xml:space="preserve"> des Plots angefangen. Habe die Mathematik für das Errechnen von Regressionslinien hinzugefügt. Habe eine noch nicht schöne Landkarte hinzugefügt, welche die Stationen als Punkte darstellt. Es scheint schwierig zu sein, die Landkarte zu verschönern. Ich versuchte es mit einem </w:t>
+        <w:t xml:space="preserve"> des Plots angefangen. </w:t>
+      </w:r>
+      <w:proofErr w:type="gramStart"/>
+      <w:r>
+        <w:t>Habe</w:t>
+      </w:r>
+      <w:proofErr w:type="gramEnd"/>
+      <w:r>
+        <w:t xml:space="preserve"> die Mathematik für das Errechnen von Regressionslinien hinzugefügt. </w:t>
+      </w:r>
+      <w:proofErr w:type="gramStart"/>
+      <w:r>
+        <w:t>Habe</w:t>
+      </w:r>
+      <w:proofErr w:type="gramEnd"/>
+      <w:r>
+        <w:t xml:space="preserve"> eine noch nicht schöne Landkarte hinzugefügt, welche die Stationen als Punkte darstellt. Es scheint schwierig zu sein, die Landkarte zu verschönern. Ich versuchte es mit einem </w:t>
       </w:r>
       <w:proofErr w:type="spellStart"/>
       <w:r>
@@ -17189,7 +17233,23 @@
       </w:r>
       <w:proofErr w:type="spellEnd"/>
       <w:r>
-        <w:t xml:space="preserve">, es funktionierte jedoch nicht. Habe den Link zur Datenstory erstellt. Habe einen Scatterplot für den Schneefall mit Callback hinzugefügt. </w:t>
+        <w:t xml:space="preserve">, es funktionierte jedoch nicht. </w:t>
+      </w:r>
+      <w:proofErr w:type="gramStart"/>
+      <w:r>
+        <w:t>Habe</w:t>
+      </w:r>
+      <w:proofErr w:type="gramEnd"/>
+      <w:r>
+        <w:t xml:space="preserve"> den Link zur Datenstory erstellt. </w:t>
+      </w:r>
+      <w:proofErr w:type="gramStart"/>
+      <w:r>
+        <w:t>Habe</w:t>
+      </w:r>
+      <w:proofErr w:type="gramEnd"/>
+      <w:r>
+        <w:t xml:space="preserve"> einen Scatterplot für den Schneefall mit Callback hinzugefügt. </w:t>
       </w:r>
     </w:p>
     <w:p>
@@ -17384,7 +17444,23 @@
         <w:t xml:space="preserve"> - Dashboard</w:t>
       </w:r>
       <w:r>
-        <w:t xml:space="preserve">: Ich habe die Punkte auf der Landkarte entfernt, welche zu inkonsistente Daten enthielten. Habe einen weiteren Scatterplot für den extremen Regen hinzugefügt. Habe einen Fehler mit den Koordinaten festgestellt und diesen Behoben. Die Zahlen hinter dem Komma bei den </w:t>
+        <w:t xml:space="preserve">: Ich habe die Punkte auf der Landkarte entfernt, welche zu inkonsistente Daten enthielten. </w:t>
+      </w:r>
+      <w:proofErr w:type="gramStart"/>
+      <w:r>
+        <w:t>Habe</w:t>
+      </w:r>
+      <w:proofErr w:type="gramEnd"/>
+      <w:r>
+        <w:t xml:space="preserve"> einen weiteren Scatterplot für den extremen Regen hinzugefügt. </w:t>
+      </w:r>
+      <w:proofErr w:type="gramStart"/>
+      <w:r>
+        <w:t>Habe</w:t>
+      </w:r>
+      <w:proofErr w:type="gramEnd"/>
+      <w:r>
+        <w:t xml:space="preserve"> einen Fehler mit den Koordinaten festgestellt und diesen Behoben. Die Zahlen hinter dem Komma bei den </w:t>
       </w:r>
       <w:proofErr w:type="spellStart"/>
       <w:r>
@@ -17409,13 +17485,29 @@
         <w:t xml:space="preserve">Koordinaten wurden </w:t>
       </w:r>
       <w:r>
-        <w:t xml:space="preserve">teilweise total </w:t>
-      </w:r>
-      <w:r>
-        <w:t xml:space="preserve">falsch gerundet. </w:t>
-      </w:r>
-      <w:r>
-        <w:t>Habe ebenfalls ein Problem mit der Regressionslinie gefunden: Der Index musste zurückgesetzt werden um Fehler zu vermeiden. Habe ebenfalls die Scatterplots etwas besser formatiert.</w:t>
+        <w:t xml:space="preserve">teilweise </w:t>
+      </w:r>
+      <w:r>
+        <w:t>falsch</w:t>
+      </w:r>
+      <w:r>
+        <w:t xml:space="preserve"> gerundet. </w:t>
+      </w:r>
+      <w:proofErr w:type="gramStart"/>
+      <w:r>
+        <w:t>Habe</w:t>
+      </w:r>
+      <w:proofErr w:type="gramEnd"/>
+      <w:r>
+        <w:t xml:space="preserve"> ebenfalls ein Problem mit der Regressionslinie gefunden: Der Index musste zurückgesetzt werden um Fehler zu vermeiden. </w:t>
+      </w:r>
+      <w:proofErr w:type="gramStart"/>
+      <w:r>
+        <w:t>Habe</w:t>
+      </w:r>
+      <w:proofErr w:type="gramEnd"/>
+      <w:r>
+        <w:t xml:space="preserve"> ebenfalls die Scatterplots etwas besser formatiert.</w:t>
       </w:r>
     </w:p>
     <w:p>
@@ -17458,16 +17550,36 @@
         <w:t>e</w:t>
       </w:r>
       <w:r>
-        <w:t>xtremen Regen einen Bar-Chart gemacht, da dieser die Abweichung vom Durchschnitt etwas besser aufzeigt als ein Line-Chart. Habe ebenfalls noch mehr Stationen von der Landkarte entfernt, da es immer noch viel zu viele Stationen mit schlechten Daten und gigantischen Datenl</w:t>
+        <w:t xml:space="preserve">xtremen Regen einen Bar-Chart gemacht, da dieser die Abweichung vom Durchschnitt etwas besser aufzeigt als ein Line-Chart. </w:t>
+      </w:r>
+      <w:proofErr w:type="gramStart"/>
+      <w:r>
+        <w:t>Habe</w:t>
+      </w:r>
+      <w:proofErr w:type="gramEnd"/>
+      <w:r>
+        <w:t xml:space="preserve"> ebenfalls noch mehr Stationen von der Landkarte entfernt, da es immer noch viel zu viele Stationen mit schlechten Daten und gigantischen Datenl</w:t>
       </w:r>
       <w:r>
         <w:t>öc</w:t>
       </w:r>
       <w:r>
-        <w:t xml:space="preserve">hern gab. Deshalb ist das neue Kriterium um </w:t>
-      </w:r>
-      <w:r>
-        <w:t>eine Station auf der Landkarte anzuzeigen Messungen von mindestens 43 Jahren zu haben und zwischen dem minimalen und maximalen Datum mehr als 95</w:t>
+        <w:t xml:space="preserve">hern gab. Deshalb ist das neue </w:t>
+      </w:r>
+      <w:r>
+        <w:t>Kriterium,</w:t>
+      </w:r>
+      <w:r>
+        <w:t xml:space="preserve"> um </w:t>
+      </w:r>
+      <w:r>
+        <w:t>eine Station auf der Landkarte anzuzeigen</w:t>
+      </w:r>
+      <w:r>
+        <w:t>,</w:t>
+      </w:r>
+      <w:r>
+        <w:t xml:space="preserve"> Messungen von mindestens 43 Jahren zu haben und zwischen dem minimalen und maximalen Datum mehr als 95</w:t>
       </w:r>
       <w:r>
         <w:t>%</w:t>
@@ -17490,7 +17602,13 @@
         <w:t xml:space="preserve"> von OpenStreetMap erstellen kann. Dies habe ich auch getan und ich habe meinen eigenen Kartenstil darübergelegt. </w:t>
       </w:r>
       <w:r>
-        <w:t xml:space="preserve">Mit Dash selber liessen sich die Ecken der </w:t>
+        <w:t xml:space="preserve">Mit Dash </w:t>
+      </w:r>
+      <w:r>
+        <w:t>selbst</w:t>
+      </w:r>
+      <w:r>
+        <w:t xml:space="preserve"> liessen sich die Ecken der </w:t>
       </w:r>
       <w:proofErr w:type="spellStart"/>
       <w:r>
@@ -17529,7 +17647,13 @@
         <w:spacing w:line="240" w:lineRule="auto"/>
       </w:pPr>
       <w:r>
-        <w:t>Julien - FE: Das Front-End sendet mehrmals die gleiche Abfrage zum Server. Die API wird dabei beim Abbauen der Warteschlange sehr langsam. Click Event wurde gewechselt um dieses Problem zu beheben.</w:t>
+        <w:t xml:space="preserve">Julien - FE: Das Front-End sendet mehrmals die gleiche Abfrage zum Server. Die API wird dabei beim Abbauen der Warteschlange sehr langsam. Click Event wurde </w:t>
+      </w:r>
+      <w:r>
+        <w:t>gewechselt,</w:t>
+      </w:r>
+      <w:r>
+        <w:t xml:space="preserve"> um dieses Problem zu beheben.</w:t>
       </w:r>
     </w:p>
     <w:p>
@@ -17730,10 +17854,26 @@
         <w:t>gestalten</w:t>
       </w:r>
       <w:r>
-        <w:t>, dass ein ausgewählter Punkt auf der Karte alle umliegenden Plots anpasst und dort die ausgewählte Station anzeigt. Um dies zu ermöglichen musste ich die Stationen weiter filtern. Ich habe sie so gefiltert, dass ich eine hohe Datenkonsistenz bei allen Scatter</w:t>
-      </w:r>
-      <w:r>
-        <w:t>plots und Barcharts garantieren konnte. Deshalb ist das neue Kriterium um eine Station auf der Landkarte anzuzeigen Messungen bei allen benutzten Parametern von mindestens 30 Jahren zu haben und zwischen dem minimalen und maximalen Datum mehr als 90% der Jahre zu haben. Dies verhindert grössere Datenlöcher sehr gut</w:t>
+        <w:t xml:space="preserve">, dass ein ausgewählter Punkt auf der Karte alle umliegenden Plots anpasst und dort die ausgewählte Station anzeigt. Um dies zu </w:t>
+      </w:r>
+      <w:proofErr w:type="gramStart"/>
+      <w:r>
+        <w:t>ermöglichen</w:t>
+      </w:r>
+      <w:proofErr w:type="gramEnd"/>
+      <w:r>
+        <w:t xml:space="preserve"> musste ich die Stationen weiter filtern. Ich habe sie so gefiltert, dass ich eine hohe Datenkonsistenz bei allen Scatter</w:t>
+      </w:r>
+      <w:r>
+        <w:t xml:space="preserve">plots und Barcharts garantieren konnte. Deshalb ist das neue </w:t>
+      </w:r>
+      <w:proofErr w:type="gramStart"/>
+      <w:r>
+        <w:t>Kriterium</w:t>
+      </w:r>
+      <w:proofErr w:type="gramEnd"/>
+      <w:r>
+        <w:t xml:space="preserve"> um eine Station auf der Landkarte anzuzeigen Messungen bei allen benutzten Parametern von mindestens 30 Jahren zu haben und zwischen dem minimalen und maximalen Datum mehr als 90% der Jahre zu haben. Dies verhindert grössere Datenlöcher sehr gut</w:t>
       </w:r>
       <w:r>
         <w:t xml:space="preserve"> und lässt etwa 20 Stationen zum Auswählen übrig. Da das Data-</w:t>
@@ -17749,7 +17889,13 @@
     </w:p>
     <w:p>
       <w:r>
-        <w:t xml:space="preserve">Lars – Datenstory: Kontakt mit dem WSL aufgenommen um Daten über Murgänge und deren </w:t>
+        <w:t xml:space="preserve">Lars – Datenstory: Kontakt mit dem WSL </w:t>
+      </w:r>
+      <w:r>
+        <w:t>aufgenommen,</w:t>
+      </w:r>
+      <w:r>
+        <w:t xml:space="preserve"> um Daten über Murgänge und deren </w:t>
       </w:r>
       <w:r>
         <w:t>F</w:t>
@@ -17761,8 +17907,13 @@
         <w:lastRenderedPageBreak/>
         <w:t xml:space="preserve">der Daten welche für unsere Story nicht passend sind. </w:t>
       </w:r>
-      <w:r>
-        <w:t>Habe d</w:t>
+      <w:proofErr w:type="gramStart"/>
+      <w:r>
+        <w:t>Habe</w:t>
+      </w:r>
+      <w:proofErr w:type="gramEnd"/>
+      <w:r>
+        <w:t xml:space="preserve"> d</w:t>
       </w:r>
       <w:r>
         <w:t>ie Kontaktdaten der Familie Buob-Müller erhalten. Mit ihnen habe ich einen Termin für ein Interview ausgemacht, um weiter Informationen für unsere Story zu erhalten.</w:t>
@@ -18088,7 +18239,23 @@
         </w:tabs>
       </w:pPr>
       <w:r>
-        <w:t>Joël: Habe versucht das requirements.txt so zu erstellen, dass es möglich ist das Projekt auf einem neuen Environment zu starten und nur das requirements.txt auszuführen um die nötigen Libraries und zu installieren. Habe jedoch nach einigen Versuchen aufgegeben, da ich nicht herausfand wie dies gemacht werden muss und zusätzlich über den Nutzen dieser Arbeit zweifelte.</w:t>
+        <w:t xml:space="preserve">Joël: Habe versucht das requirements.txt so zu erstellen, dass es möglich ist das Projekt auf einem neuen Environment zu starten und nur das requirements.txt </w:t>
+      </w:r>
+      <w:proofErr w:type="gramStart"/>
+      <w:r>
+        <w:t>auszuführen</w:t>
+      </w:r>
+      <w:proofErr w:type="gramEnd"/>
+      <w:r>
+        <w:t xml:space="preserve"> um die nötigen Libraries und zu installieren. </w:t>
+      </w:r>
+      <w:proofErr w:type="gramStart"/>
+      <w:r>
+        <w:t>Habe</w:t>
+      </w:r>
+      <w:proofErr w:type="gramEnd"/>
+      <w:r>
+        <w:t xml:space="preserve"> jedoch nach einigen Versuchen aufgegeben, da ich nicht herausfand wie dies gemacht werden muss und zusätzlich über den Nutzen dieser Arbeit zweifelte.</w:t>
       </w:r>
     </w:p>
     <w:p>
@@ -18114,21 +18281,13 @@
       </w:r>
       <w:proofErr w:type="spellEnd"/>
       <w:r>
-        <w:t xml:space="preserve"> von </w:t>
-      </w:r>
-      <w:proofErr w:type="spellStart"/>
-      <w:r>
-        <w:t>Mete</w:t>
+        <w:t xml:space="preserve"> von Mete</w:t>
       </w:r>
       <w:r>
         <w:t>o</w:t>
       </w:r>
       <w:r>
-        <w:t>Schweiz</w:t>
-      </w:r>
-      <w:proofErr w:type="spellEnd"/>
-      <w:r>
-        <w:t xml:space="preserve"> überarbeite</w:t>
+        <w:t>Schweiz überarbeite</w:t>
       </w:r>
       <w:r>
         <w:t>t. Die einzelnen Schritte in mehrere Funktionen unterteilt.</w:t>
@@ -18194,14 +18353,22 @@
       <w:r>
         <w:t xml:space="preserve"> für die Datenstory-Plots angepasst und fertiggestellt. </w:t>
       </w:r>
-      <w:r>
-        <w:t xml:space="preserve">Habe den Text der Datenstory überarbeitet und das Interview in einen Lauftext umgewandelt. </w:t>
-      </w:r>
-      <w:r>
-        <w:t>Habe auch die Datenstory visuell etwas überarbeitet und fertiggestellt.</w:t>
-      </w:r>
-      <w:bookmarkStart w:id="2" w:name="_GoBack"/>
-      <w:bookmarkEnd w:id="2"/>
+      <w:proofErr w:type="gramStart"/>
+      <w:r>
+        <w:t>Habe</w:t>
+      </w:r>
+      <w:proofErr w:type="gramEnd"/>
+      <w:r>
+        <w:t xml:space="preserve"> den Text der Datenstory überarbeitet und das Interview in einen Lauftext umgewandelt. </w:t>
+      </w:r>
+      <w:proofErr w:type="gramStart"/>
+      <w:r>
+        <w:t>Habe</w:t>
+      </w:r>
+      <w:proofErr w:type="gramEnd"/>
+      <w:r>
+        <w:t xml:space="preserve"> auch die Datenstory visuell etwas überarbeitet und fertiggestellt.</w:t>
+      </w:r>
     </w:p>
     <w:p>
       <w:pPr>
@@ -18321,7 +18488,7 @@
       </w:r>
     </w:p>
     <w:sectPr>
-      <w:headerReference w:type="first" r:id="rId15"/>
+      <w:headerReference w:type="first" r:id="rId16"/>
       <w:pgSz w:w="11906" w:h="16838" w:code="9"/>
       <w:pgMar w:top="1418" w:right="1418" w:bottom="1134" w:left="1418" w:header="709" w:footer="709" w:gutter="0"/>
       <w:pgNumType w:start="0"/>
@@ -18334,7 +18501,7 @@
 </file>
 
 <file path=word/endnotes.xml><?xml version="1.0" encoding="utf-8"?>
-<w:endnotes xmlns:wpc="http://schemas.microsoft.com/office/word/2010/wordprocessingCanvas" xmlns:cx="http://schemas.microsoft.com/office/drawing/2014/chartex" xmlns:cx1="http://schemas.microsoft.com/office/drawing/2015/9/8/chartex" xmlns:cx2="http://schemas.microsoft.com/office/drawing/2015/10/21/chartex" xmlns:cx3="http://schemas.microsoft.com/office/drawing/2016/5/9/chartex" xmlns:cx4="http://schemas.microsoft.com/office/drawing/2016/5/10/chartex" xmlns:cx5="http://schemas.microsoft.com/office/drawing/2016/5/11/chartex" xmlns:cx6="http://schemas.microsoft.com/office/drawing/2016/5/12/chartex" xmlns:cx7="http://schemas.microsoft.com/office/drawing/2016/5/13/chartex" xmlns:cx8="http://schemas.microsoft.com/office/drawing/2016/5/14/chartex" xmlns:mc="http://schemas.openxmlformats.org/markup-compatibility/2006" xmlns:aink="http://schemas.microsoft.com/office/drawing/2016/ink" xmlns:am3d="http://schemas.microsoft.com/office/drawing/2017/model3d" xmlns:o="urn:schemas-microsoft-com:office:office" xmlns:r="http://schemas.openxmlformats.org/officeDocument/2006/relationships" xmlns:m="http://schemas.openxmlformats.org/officeDocument/2006/math" xmlns:v="urn:schemas-microsoft-com:vml" xmlns:wp14="http://schemas.microsoft.com/office/word/2010/wordprocessingDrawing" xmlns:wp="http://schemas.openxmlformats.org/drawingml/2006/wordprocessingDrawing" xmlns:w10="urn:schemas-microsoft-com:office:word" xmlns:w="http://schemas.openxmlformats.org/wordprocessingml/2006/main" xmlns:w14="http://schemas.microsoft.com/office/word/2010/wordml" xmlns:w15="http://schemas.microsoft.com/office/word/2012/wordml" xmlns:w16cid="http://schemas.microsoft.com/office/word/2016/wordml/cid" xmlns:w16se="http://schemas.microsoft.com/office/word/2015/wordml/symex" xmlns:wpg="http://schemas.microsoft.com/office/word/2010/wordprocessingGroup" xmlns:wpi="http://schemas.microsoft.com/office/word/2010/wordprocessingInk" xmlns:wne="http://schemas.microsoft.com/office/word/2006/wordml" xmlns:wps="http://schemas.microsoft.com/office/word/2010/wordprocessingShape" mc:Ignorable="w14 w15 w16se w16cid wp14">
+<w:endnotes xmlns:wpc="http://schemas.microsoft.com/office/word/2010/wordprocessingCanvas" xmlns:cx="http://schemas.microsoft.com/office/drawing/2014/chartex" xmlns:cx1="http://schemas.microsoft.com/office/drawing/2015/9/8/chartex" xmlns:cx2="http://schemas.microsoft.com/office/drawing/2015/10/21/chartex" xmlns:cx3="http://schemas.microsoft.com/office/drawing/2016/5/9/chartex" xmlns:cx4="http://schemas.microsoft.com/office/drawing/2016/5/10/chartex" xmlns:cx5="http://schemas.microsoft.com/office/drawing/2016/5/11/chartex" xmlns:cx6="http://schemas.microsoft.com/office/drawing/2016/5/12/chartex" xmlns:cx7="http://schemas.microsoft.com/office/drawing/2016/5/13/chartex" xmlns:cx8="http://schemas.microsoft.com/office/drawing/2016/5/14/chartex" xmlns:mc="http://schemas.openxmlformats.org/markup-compatibility/2006" xmlns:aink="http://schemas.microsoft.com/office/drawing/2016/ink" xmlns:am3d="http://schemas.microsoft.com/office/drawing/2017/model3d" xmlns:o="urn:schemas-microsoft-com:office:office" xmlns:r="http://schemas.openxmlformats.org/officeDocument/2006/relationships" xmlns:m="http://schemas.openxmlformats.org/officeDocument/2006/math" xmlns:v="urn:schemas-microsoft-com:vml" xmlns:wp14="http://schemas.microsoft.com/office/word/2010/wordprocessingDrawing" xmlns:wp="http://schemas.openxmlformats.org/drawingml/2006/wordprocessingDrawing" xmlns:w10="urn:schemas-microsoft-com:office:word" xmlns:w="http://schemas.openxmlformats.org/wordprocessingml/2006/main" xmlns:w14="http://schemas.microsoft.com/office/word/2010/wordml" xmlns:w15="http://schemas.microsoft.com/office/word/2012/wordml" xmlns:w16cex="http://schemas.microsoft.com/office/word/2018/wordml/cex" xmlns:w16cid="http://schemas.microsoft.com/office/word/2016/wordml/cid" xmlns:w16="http://schemas.microsoft.com/office/word/2018/wordml" xmlns:w16sdtdh="http://schemas.microsoft.com/office/word/2020/wordml/sdtdatahash" xmlns:w16se="http://schemas.microsoft.com/office/word/2015/wordml/symex" xmlns:wpg="http://schemas.microsoft.com/office/word/2010/wordprocessingGroup" xmlns:wpi="http://schemas.microsoft.com/office/word/2010/wordprocessingInk" xmlns:wne="http://schemas.microsoft.com/office/word/2006/wordml" xmlns:wps="http://schemas.microsoft.com/office/word/2010/wordprocessingShape" mc:Ignorable="w14 w15 w16se w16cid w16 w16cex w16sdtdh wp14">
   <w:endnote w:type="separator" w:id="-1">
     <w:p>
       <w:pPr>
@@ -18361,73 +18528,18 @@
 </file>
 
 <file path=word/footer1.xml><?xml version="1.0" encoding="utf-8"?>
-<w:ftr xmlns:wpc="http://schemas.microsoft.com/office/word/2010/wordprocessingCanvas" xmlns:cx="http://schemas.microsoft.com/office/drawing/2014/chartex" xmlns:cx1="http://schemas.microsoft.com/office/drawing/2015/9/8/chartex" xmlns:cx2="http://schemas.microsoft.com/office/drawing/2015/10/21/chartex" xmlns:cx3="http://schemas.microsoft.com/office/drawing/2016/5/9/chartex" xmlns:cx4="http://schemas.microsoft.com/office/drawing/2016/5/10/chartex" xmlns:cx5="http://schemas.microsoft.com/office/drawing/2016/5/11/chartex" xmlns:cx6="http://schemas.microsoft.com/office/drawing/2016/5/12/chartex" xmlns:cx7="http://schemas.microsoft.com/office/drawing/2016/5/13/chartex" xmlns:cx8="http://schemas.microsoft.com/office/drawing/2016/5/14/chartex" xmlns:mc="http://schemas.openxmlformats.org/markup-compatibility/2006" xmlns:aink="http://schemas.microsoft.com/office/drawing/2016/ink" xmlns:am3d="http://schemas.microsoft.com/office/drawing/2017/model3d" xmlns:o="urn:schemas-microsoft-com:office:office" xmlns:r="http://schemas.openxmlformats.org/officeDocument/2006/relationships" xmlns:m="http://schemas.openxmlformats.org/officeDocument/2006/math" xmlns:v="urn:schemas-microsoft-com:vml" xmlns:wp14="http://schemas.microsoft.com/office/word/2010/wordprocessingDrawing" xmlns:wp="http://schemas.openxmlformats.org/drawingml/2006/wordprocessingDrawing" xmlns:w10="urn:schemas-microsoft-com:office:word" xmlns:w="http://schemas.openxmlformats.org/wordprocessingml/2006/main" xmlns:w14="http://schemas.microsoft.com/office/word/2010/wordml" xmlns:w15="http://schemas.microsoft.com/office/word/2012/wordml" xmlns:w16cid="http://schemas.microsoft.com/office/word/2016/wordml/cid" xmlns:w16se="http://schemas.microsoft.com/office/word/2015/wordml/symex" xmlns:wpg="http://schemas.microsoft.com/office/word/2010/wordprocessingGroup" xmlns:wpi="http://schemas.microsoft.com/office/word/2010/wordprocessingInk" xmlns:wne="http://schemas.microsoft.com/office/word/2006/wordml" xmlns:wps="http://schemas.microsoft.com/office/word/2010/wordprocessingShape" mc:Ignorable="w14 w15 w16se w16cid wp14">
+<w:ftr xmlns:wpc="http://schemas.microsoft.com/office/word/2010/wordprocessingCanvas" xmlns:cx="http://schemas.microsoft.com/office/drawing/2014/chartex" xmlns:cx1="http://schemas.microsoft.com/office/drawing/2015/9/8/chartex" xmlns:cx2="http://schemas.microsoft.com/office/drawing/2015/10/21/chartex" xmlns:cx3="http://schemas.microsoft.com/office/drawing/2016/5/9/chartex" xmlns:cx4="http://schemas.microsoft.com/office/drawing/2016/5/10/chartex" xmlns:cx5="http://schemas.microsoft.com/office/drawing/2016/5/11/chartex" xmlns:cx6="http://schemas.microsoft.com/office/drawing/2016/5/12/chartex" xmlns:cx7="http://schemas.microsoft.com/office/drawing/2016/5/13/chartex" xmlns:cx8="http://schemas.microsoft.com/office/drawing/2016/5/14/chartex" xmlns:mc="http://schemas.openxmlformats.org/markup-compatibility/2006" xmlns:aink="http://schemas.microsoft.com/office/drawing/2016/ink" xmlns:am3d="http://schemas.microsoft.com/office/drawing/2017/model3d" xmlns:o="urn:schemas-microsoft-com:office:office" xmlns:r="http://schemas.openxmlformats.org/officeDocument/2006/relationships" xmlns:m="http://schemas.openxmlformats.org/officeDocument/2006/math" xmlns:v="urn:schemas-microsoft-com:vml" xmlns:wp14="http://schemas.microsoft.com/office/word/2010/wordprocessingDrawing" xmlns:wp="http://schemas.openxmlformats.org/drawingml/2006/wordprocessingDrawing" xmlns:w10="urn:schemas-microsoft-com:office:word" xmlns:w="http://schemas.openxmlformats.org/wordprocessingml/2006/main" xmlns:w14="http://schemas.microsoft.com/office/word/2010/wordml" xmlns:w15="http://schemas.microsoft.com/office/word/2012/wordml" xmlns:w16cex="http://schemas.microsoft.com/office/word/2018/wordml/cex" xmlns:w16cid="http://schemas.microsoft.com/office/word/2016/wordml/cid" xmlns:w16="http://schemas.microsoft.com/office/word/2018/wordml" xmlns:w16sdtdh="http://schemas.microsoft.com/office/word/2020/wordml/sdtdatahash" xmlns:w16se="http://schemas.microsoft.com/office/word/2015/wordml/symex" xmlns:wpg="http://schemas.microsoft.com/office/word/2010/wordprocessingGroup" xmlns:wpi="http://schemas.microsoft.com/office/word/2010/wordprocessingInk" xmlns:wne="http://schemas.microsoft.com/office/word/2006/wordml" xmlns:wps="http://schemas.microsoft.com/office/word/2010/wordprocessingShape" mc:Ignorable="w14 w15 w16se w16cid w16 w16cex w16sdtdh wp14">
   <w:p>
     <w:pPr>
       <w:pStyle w:val="Fuzeile"/>
     </w:pPr>
-    <w:r>
-      <w:rPr>
-        <w:rFonts w:eastAsiaTheme="majorEastAsia" w:cstheme="majorBidi"/>
-        <w:color w:val="4472C4" w:themeColor="accent1"/>
-        <w:sz w:val="20"/>
-        <w:szCs w:val="20"/>
-        <w:lang w:val="de-DE"/>
-      </w:rPr>
-      <w:t xml:space="preserve">S. </w:t>
-    </w:r>
-    <w:r>
-      <w:rPr>
-        <w:rFonts w:asciiTheme="minorHAnsi" w:eastAsiaTheme="minorEastAsia" w:hAnsiTheme="minorHAnsi"/>
-        <w:color w:val="4472C4" w:themeColor="accent1"/>
-        <w:sz w:val="20"/>
-        <w:szCs w:val="20"/>
-      </w:rPr>
-      <w:fldChar w:fldCharType="begin"/>
-    </w:r>
-    <w:r>
-      <w:rPr>
-        <w:color w:val="4472C4" w:themeColor="accent1"/>
-        <w:sz w:val="20"/>
-        <w:szCs w:val="20"/>
-      </w:rPr>
-      <w:instrText>PAGE    \* MERGEFORMAT</w:instrText>
-    </w:r>
-    <w:r>
-      <w:rPr>
-        <w:rFonts w:asciiTheme="minorHAnsi" w:eastAsiaTheme="minorEastAsia" w:hAnsiTheme="minorHAnsi"/>
-        <w:color w:val="4472C4" w:themeColor="accent1"/>
-        <w:sz w:val="20"/>
-        <w:szCs w:val="20"/>
-      </w:rPr>
-      <w:fldChar w:fldCharType="separate"/>
-    </w:r>
-    <w:r>
-      <w:rPr>
-        <w:rFonts w:eastAsiaTheme="majorEastAsia" w:cstheme="majorBidi"/>
-        <w:color w:val="4472C4" w:themeColor="accent1"/>
-        <w:sz w:val="20"/>
-        <w:szCs w:val="20"/>
-        <w:lang w:val="de-DE"/>
-      </w:rPr>
-      <w:t>2</w:t>
-    </w:r>
-    <w:r>
-      <w:rPr>
-        <w:rFonts w:eastAsiaTheme="majorEastAsia" w:cstheme="majorBidi"/>
-        <w:color w:val="4472C4" w:themeColor="accent1"/>
-        <w:sz w:val="20"/>
-        <w:szCs w:val="20"/>
-      </w:rPr>
-      <w:fldChar w:fldCharType="end"/>
-    </w:r>
   </w:p>
   <w:p/>
 </w:ftr>
 </file>
 
 <file path=word/footnotes.xml><?xml version="1.0" encoding="utf-8"?>
-<w:footnotes xmlns:wpc="http://schemas.microsoft.com/office/word/2010/wordprocessingCanvas" xmlns:cx="http://schemas.microsoft.com/office/drawing/2014/chartex" xmlns:cx1="http://schemas.microsoft.com/office/drawing/2015/9/8/chartex" xmlns:cx2="http://schemas.microsoft.com/office/drawing/2015/10/21/chartex" xmlns:cx3="http://schemas.microsoft.com/office/drawing/2016/5/9/chartex" xmlns:cx4="http://schemas.microsoft.com/office/drawing/2016/5/10/chartex" xmlns:cx5="http://schemas.microsoft.com/office/drawing/2016/5/11/chartex" xmlns:cx6="http://schemas.microsoft.com/office/drawing/2016/5/12/chartex" xmlns:cx7="http://schemas.microsoft.com/office/drawing/2016/5/13/chartex" xmlns:cx8="http://schemas.microsoft.com/office/drawing/2016/5/14/chartex" xmlns:mc="http://schemas.openxmlformats.org/markup-compatibility/2006" xmlns:aink="http://schemas.microsoft.com/office/drawing/2016/ink" xmlns:am3d="http://schemas.microsoft.com/office/drawing/2017/model3d" xmlns:o="urn:schemas-microsoft-com:office:office" xmlns:r="http://schemas.openxmlformats.org/officeDocument/2006/relationships" xmlns:m="http://schemas.openxmlformats.org/officeDocument/2006/math" xmlns:v="urn:schemas-microsoft-com:vml" xmlns:wp14="http://schemas.microsoft.com/office/word/2010/wordprocessingDrawing" xmlns:wp="http://schemas.openxmlformats.org/drawingml/2006/wordprocessingDrawing" xmlns:w10="urn:schemas-microsoft-com:office:word" xmlns:w="http://schemas.openxmlformats.org/wordprocessingml/2006/main" xmlns:w14="http://schemas.microsoft.com/office/word/2010/wordml" xmlns:w15="http://schemas.microsoft.com/office/word/2012/wordml" xmlns:w16cid="http://schemas.microsoft.com/office/word/2016/wordml/cid" xmlns:w16se="http://schemas.microsoft.com/office/word/2015/wordml/symex" xmlns:wpg="http://schemas.microsoft.com/office/word/2010/wordprocessingGroup" xmlns:wpi="http://schemas.microsoft.com/office/word/2010/wordprocessingInk" xmlns:wne="http://schemas.microsoft.com/office/word/2006/wordml" xmlns:wps="http://schemas.microsoft.com/office/word/2010/wordprocessingShape" mc:Ignorable="w14 w15 w16se w16cid wp14">
+<w:footnotes xmlns:wpc="http://schemas.microsoft.com/office/word/2010/wordprocessingCanvas" xmlns:cx="http://schemas.microsoft.com/office/drawing/2014/chartex" xmlns:cx1="http://schemas.microsoft.com/office/drawing/2015/9/8/chartex" xmlns:cx2="http://schemas.microsoft.com/office/drawing/2015/10/21/chartex" xmlns:cx3="http://schemas.microsoft.com/office/drawing/2016/5/9/chartex" xmlns:cx4="http://schemas.microsoft.com/office/drawing/2016/5/10/chartex" xmlns:cx5="http://schemas.microsoft.com/office/drawing/2016/5/11/chartex" xmlns:cx6="http://schemas.microsoft.com/office/drawing/2016/5/12/chartex" xmlns:cx7="http://schemas.microsoft.com/office/drawing/2016/5/13/chartex" xmlns:cx8="http://schemas.microsoft.com/office/drawing/2016/5/14/chartex" xmlns:mc="http://schemas.openxmlformats.org/markup-compatibility/2006" xmlns:aink="http://schemas.microsoft.com/office/drawing/2016/ink" xmlns:am3d="http://schemas.microsoft.com/office/drawing/2017/model3d" xmlns:o="urn:schemas-microsoft-com:office:office" xmlns:r="http://schemas.openxmlformats.org/officeDocument/2006/relationships" xmlns:m="http://schemas.openxmlformats.org/officeDocument/2006/math" xmlns:v="urn:schemas-microsoft-com:vml" xmlns:wp14="http://schemas.microsoft.com/office/word/2010/wordprocessingDrawing" xmlns:wp="http://schemas.openxmlformats.org/drawingml/2006/wordprocessingDrawing" xmlns:w10="urn:schemas-microsoft-com:office:word" xmlns:w="http://schemas.openxmlformats.org/wordprocessingml/2006/main" xmlns:w14="http://schemas.microsoft.com/office/word/2010/wordml" xmlns:w15="http://schemas.microsoft.com/office/word/2012/wordml" xmlns:w16cex="http://schemas.microsoft.com/office/word/2018/wordml/cex" xmlns:w16cid="http://schemas.microsoft.com/office/word/2016/wordml/cid" xmlns:w16="http://schemas.microsoft.com/office/word/2018/wordml" xmlns:w16sdtdh="http://schemas.microsoft.com/office/word/2020/wordml/sdtdatahash" xmlns:w16se="http://schemas.microsoft.com/office/word/2015/wordml/symex" xmlns:wpg="http://schemas.microsoft.com/office/word/2010/wordprocessingGroup" xmlns:wpi="http://schemas.microsoft.com/office/word/2010/wordprocessingInk" xmlns:wne="http://schemas.microsoft.com/office/word/2006/wordml" xmlns:wps="http://schemas.microsoft.com/office/word/2010/wordprocessingShape" mc:Ignorable="w14 w15 w16se w16cid w16 w16cex w16sdtdh wp14">
   <w:footnote w:type="separator" w:id="-1">
     <w:p>
       <w:pPr>
@@ -18454,7 +18566,47 @@
 </file>
 
 <file path=word/header1.xml><?xml version="1.0" encoding="utf-8"?>
-<w:hdr xmlns:wpc="http://schemas.microsoft.com/office/word/2010/wordprocessingCanvas" xmlns:cx="http://schemas.microsoft.com/office/drawing/2014/chartex" xmlns:cx1="http://schemas.microsoft.com/office/drawing/2015/9/8/chartex" xmlns:cx2="http://schemas.microsoft.com/office/drawing/2015/10/21/chartex" xmlns:cx3="http://schemas.microsoft.com/office/drawing/2016/5/9/chartex" xmlns:cx4="http://schemas.microsoft.com/office/drawing/2016/5/10/chartex" xmlns:cx5="http://schemas.microsoft.com/office/drawing/2016/5/11/chartex" xmlns:cx6="http://schemas.microsoft.com/office/drawing/2016/5/12/chartex" xmlns:cx7="http://schemas.microsoft.com/office/drawing/2016/5/13/chartex" xmlns:cx8="http://schemas.microsoft.com/office/drawing/2016/5/14/chartex" xmlns:mc="http://schemas.openxmlformats.org/markup-compatibility/2006" xmlns:aink="http://schemas.microsoft.com/office/drawing/2016/ink" xmlns:am3d="http://schemas.microsoft.com/office/drawing/2017/model3d" xmlns:o="urn:schemas-microsoft-com:office:office" xmlns:r="http://schemas.openxmlformats.org/officeDocument/2006/relationships" xmlns:m="http://schemas.openxmlformats.org/officeDocument/2006/math" xmlns:v="urn:schemas-microsoft-com:vml" xmlns:wp14="http://schemas.microsoft.com/office/word/2010/wordprocessingDrawing" xmlns:wp="http://schemas.openxmlformats.org/drawingml/2006/wordprocessingDrawing" xmlns:w10="urn:schemas-microsoft-com:office:word" xmlns:w="http://schemas.openxmlformats.org/wordprocessingml/2006/main" xmlns:w14="http://schemas.microsoft.com/office/word/2010/wordml" xmlns:w15="http://schemas.microsoft.com/office/word/2012/wordml" xmlns:w16cid="http://schemas.microsoft.com/office/word/2016/wordml/cid" xmlns:w16se="http://schemas.microsoft.com/office/word/2015/wordml/symex" xmlns:wpg="http://schemas.microsoft.com/office/word/2010/wordprocessingGroup" xmlns:wpi="http://schemas.microsoft.com/office/word/2010/wordprocessingInk" xmlns:wne="http://schemas.microsoft.com/office/word/2006/wordml" xmlns:wps="http://schemas.microsoft.com/office/word/2010/wordprocessingShape" mc:Ignorable="w14 w15 w16se w16cid wp14">
+<w:hdr xmlns:wpc="http://schemas.microsoft.com/office/word/2010/wordprocessingCanvas" xmlns:cx="http://schemas.microsoft.com/office/drawing/2014/chartex" xmlns:cx1="http://schemas.microsoft.com/office/drawing/2015/9/8/chartex" xmlns:cx2="http://schemas.microsoft.com/office/drawing/2015/10/21/chartex" xmlns:cx3="http://schemas.microsoft.com/office/drawing/2016/5/9/chartex" xmlns:cx4="http://schemas.microsoft.com/office/drawing/2016/5/10/chartex" xmlns:cx5="http://schemas.microsoft.com/office/drawing/2016/5/11/chartex" xmlns:cx6="http://schemas.microsoft.com/office/drawing/2016/5/12/chartex" xmlns:cx7="http://schemas.microsoft.com/office/drawing/2016/5/13/chartex" xmlns:cx8="http://schemas.microsoft.com/office/drawing/2016/5/14/chartex" xmlns:mc="http://schemas.openxmlformats.org/markup-compatibility/2006" xmlns:aink="http://schemas.microsoft.com/office/drawing/2016/ink" xmlns:am3d="http://schemas.microsoft.com/office/drawing/2017/model3d" xmlns:o="urn:schemas-microsoft-com:office:office" xmlns:r="http://schemas.openxmlformats.org/officeDocument/2006/relationships" xmlns:m="http://schemas.openxmlformats.org/officeDocument/2006/math" xmlns:v="urn:schemas-microsoft-com:vml" xmlns:wp14="http://schemas.microsoft.com/office/word/2010/wordprocessingDrawing" xmlns:wp="http://schemas.openxmlformats.org/drawingml/2006/wordprocessingDrawing" xmlns:w10="urn:schemas-microsoft-com:office:word" xmlns:w="http://schemas.openxmlformats.org/wordprocessingml/2006/main" xmlns:w14="http://schemas.microsoft.com/office/word/2010/wordml" xmlns:w15="http://schemas.microsoft.com/office/word/2012/wordml" xmlns:w16cex="http://schemas.microsoft.com/office/word/2018/wordml/cex" xmlns:w16cid="http://schemas.microsoft.com/office/word/2016/wordml/cid" xmlns:w16="http://schemas.microsoft.com/office/word/2018/wordml" xmlns:w16sdtdh="http://schemas.microsoft.com/office/word/2020/wordml/sdtdatahash" xmlns:w16se="http://schemas.microsoft.com/office/word/2015/wordml/symex" xmlns:wpg="http://schemas.microsoft.com/office/word/2010/wordprocessingGroup" xmlns:wpi="http://schemas.microsoft.com/office/word/2010/wordprocessingInk" xmlns:wne="http://schemas.microsoft.com/office/word/2006/wordml" xmlns:wps="http://schemas.microsoft.com/office/word/2010/wordprocessingShape" mc:Ignorable="w14 w15 w16se w16cid w16 w16cex w16sdtdh wp14">
+  <w:p>
+    <w:pPr>
+      <w:tabs>
+        <w:tab w:val="right" w:pos="9070"/>
+      </w:tabs>
+      <w:spacing w:line="264" w:lineRule="auto"/>
+      <w:rPr>
+        <w:color w:val="4472C4" w:themeColor="accent1"/>
+        <w:sz w:val="20"/>
+        <w:szCs w:val="20"/>
+      </w:rPr>
+    </w:pPr>
+    <w:r>
+      <w:rPr>
+        <w:color w:val="4472C4" w:themeColor="accent1"/>
+        <w:sz w:val="20"/>
+        <w:szCs w:val="20"/>
+      </w:rPr>
+      <w:t>Klimadaten FS-21</w:t>
+    </w:r>
+    <w:r>
+      <w:rPr>
+        <w:color w:val="4472C4" w:themeColor="accent1"/>
+        <w:sz w:val="20"/>
+        <w:szCs w:val="20"/>
+      </w:rPr>
+      <w:tab/>
+      <w:t>CDK-1</w:t>
+    </w:r>
+  </w:p>
+  <w:p>
+    <w:pPr>
+      <w:pStyle w:val="Kopfzeile"/>
+    </w:pPr>
+  </w:p>
+</w:hdr>
+</file>
+
+<file path=word/header2.xml><?xml version="1.0" encoding="utf-8"?>
+<w:hdr xmlns:wpc="http://schemas.microsoft.com/office/word/2010/wordprocessingCanvas" xmlns:cx="http://schemas.microsoft.com/office/drawing/2014/chartex" xmlns:cx1="http://schemas.microsoft.com/office/drawing/2015/9/8/chartex" xmlns:cx2="http://schemas.microsoft.com/office/drawing/2015/10/21/chartex" xmlns:cx3="http://schemas.microsoft.com/office/drawing/2016/5/9/chartex" xmlns:cx4="http://schemas.microsoft.com/office/drawing/2016/5/10/chartex" xmlns:cx5="http://schemas.microsoft.com/office/drawing/2016/5/11/chartex" xmlns:cx6="http://schemas.microsoft.com/office/drawing/2016/5/12/chartex" xmlns:cx7="http://schemas.microsoft.com/office/drawing/2016/5/13/chartex" xmlns:cx8="http://schemas.microsoft.com/office/drawing/2016/5/14/chartex" xmlns:mc="http://schemas.openxmlformats.org/markup-compatibility/2006" xmlns:aink="http://schemas.microsoft.com/office/drawing/2016/ink" xmlns:am3d="http://schemas.microsoft.com/office/drawing/2017/model3d" xmlns:o="urn:schemas-microsoft-com:office:office" xmlns:r="http://schemas.openxmlformats.org/officeDocument/2006/relationships" xmlns:m="http://schemas.openxmlformats.org/officeDocument/2006/math" xmlns:v="urn:schemas-microsoft-com:vml" xmlns:wp14="http://schemas.microsoft.com/office/word/2010/wordprocessingDrawing" xmlns:wp="http://schemas.openxmlformats.org/drawingml/2006/wordprocessingDrawing" xmlns:w10="urn:schemas-microsoft-com:office:word" xmlns:w="http://schemas.openxmlformats.org/wordprocessingml/2006/main" xmlns:w14="http://schemas.microsoft.com/office/word/2010/wordml" xmlns:w15="http://schemas.microsoft.com/office/word/2012/wordml" xmlns:w16cex="http://schemas.microsoft.com/office/word/2018/wordml/cex" xmlns:w16cid="http://schemas.microsoft.com/office/word/2016/wordml/cid" xmlns:w16="http://schemas.microsoft.com/office/word/2018/wordml" xmlns:w16sdtdh="http://schemas.microsoft.com/office/word/2020/wordml/sdtdatahash" xmlns:w16se="http://schemas.microsoft.com/office/word/2015/wordml/symex" xmlns:wpg="http://schemas.microsoft.com/office/word/2010/wordprocessingGroup" xmlns:wpi="http://schemas.microsoft.com/office/word/2010/wordprocessingInk" xmlns:wne="http://schemas.microsoft.com/office/word/2006/wordml" xmlns:wps="http://schemas.microsoft.com/office/word/2010/wordprocessingShape" mc:Ignorable="w14 w15 w16se w16cid w16 w16cex w16sdtdh wp14">
   <w:p>
     <w:pPr>
       <w:tabs>
@@ -18498,8 +18650,8 @@
 </w:hdr>
 </file>
 
-<file path=word/header2.xml><?xml version="1.0" encoding="utf-8"?>
-<w:hdr xmlns:wpc="http://schemas.microsoft.com/office/word/2010/wordprocessingCanvas" xmlns:cx="http://schemas.microsoft.com/office/drawing/2014/chartex" xmlns:cx1="http://schemas.microsoft.com/office/drawing/2015/9/8/chartex" xmlns:cx2="http://schemas.microsoft.com/office/drawing/2015/10/21/chartex" xmlns:cx3="http://schemas.microsoft.com/office/drawing/2016/5/9/chartex" xmlns:cx4="http://schemas.microsoft.com/office/drawing/2016/5/10/chartex" xmlns:cx5="http://schemas.microsoft.com/office/drawing/2016/5/11/chartex" xmlns:cx6="http://schemas.microsoft.com/office/drawing/2016/5/12/chartex" xmlns:cx7="http://schemas.microsoft.com/office/drawing/2016/5/13/chartex" xmlns:cx8="http://schemas.microsoft.com/office/drawing/2016/5/14/chartex" xmlns:mc="http://schemas.openxmlformats.org/markup-compatibility/2006" xmlns:aink="http://schemas.microsoft.com/office/drawing/2016/ink" xmlns:am3d="http://schemas.microsoft.com/office/drawing/2017/model3d" xmlns:o="urn:schemas-microsoft-com:office:office" xmlns:r="http://schemas.openxmlformats.org/officeDocument/2006/relationships" xmlns:m="http://schemas.openxmlformats.org/officeDocument/2006/math" xmlns:v="urn:schemas-microsoft-com:vml" xmlns:wp14="http://schemas.microsoft.com/office/word/2010/wordprocessingDrawing" xmlns:wp="http://schemas.openxmlformats.org/drawingml/2006/wordprocessingDrawing" xmlns:w10="urn:schemas-microsoft-com:office:word" xmlns:w="http://schemas.openxmlformats.org/wordprocessingml/2006/main" xmlns:w14="http://schemas.microsoft.com/office/word/2010/wordml" xmlns:w15="http://schemas.microsoft.com/office/word/2012/wordml" xmlns:w16cid="http://schemas.microsoft.com/office/word/2016/wordml/cid" xmlns:w16se="http://schemas.microsoft.com/office/word/2015/wordml/symex" xmlns:wpg="http://schemas.microsoft.com/office/word/2010/wordprocessingGroup" xmlns:wpi="http://schemas.microsoft.com/office/word/2010/wordprocessingInk" xmlns:wne="http://schemas.microsoft.com/office/word/2006/wordml" xmlns:wps="http://schemas.microsoft.com/office/word/2010/wordprocessingShape" mc:Ignorable="w14 w15 w16se w16cid wp14">
+<file path=word/header3.xml><?xml version="1.0" encoding="utf-8"?>
+<w:hdr xmlns:wpc="http://schemas.microsoft.com/office/word/2010/wordprocessingCanvas" xmlns:cx="http://schemas.microsoft.com/office/drawing/2014/chartex" xmlns:cx1="http://schemas.microsoft.com/office/drawing/2015/9/8/chartex" xmlns:cx2="http://schemas.microsoft.com/office/drawing/2015/10/21/chartex" xmlns:cx3="http://schemas.microsoft.com/office/drawing/2016/5/9/chartex" xmlns:cx4="http://schemas.microsoft.com/office/drawing/2016/5/10/chartex" xmlns:cx5="http://schemas.microsoft.com/office/drawing/2016/5/11/chartex" xmlns:cx6="http://schemas.microsoft.com/office/drawing/2016/5/12/chartex" xmlns:cx7="http://schemas.microsoft.com/office/drawing/2016/5/13/chartex" xmlns:cx8="http://schemas.microsoft.com/office/drawing/2016/5/14/chartex" xmlns:mc="http://schemas.openxmlformats.org/markup-compatibility/2006" xmlns:aink="http://schemas.microsoft.com/office/drawing/2016/ink" xmlns:am3d="http://schemas.microsoft.com/office/drawing/2017/model3d" xmlns:o="urn:schemas-microsoft-com:office:office" xmlns:r="http://schemas.openxmlformats.org/officeDocument/2006/relationships" xmlns:m="http://schemas.openxmlformats.org/officeDocument/2006/math" xmlns:v="urn:schemas-microsoft-com:vml" xmlns:wp14="http://schemas.microsoft.com/office/word/2010/wordprocessingDrawing" xmlns:wp="http://schemas.openxmlformats.org/drawingml/2006/wordprocessingDrawing" xmlns:w10="urn:schemas-microsoft-com:office:word" xmlns:w="http://schemas.openxmlformats.org/wordprocessingml/2006/main" xmlns:w14="http://schemas.microsoft.com/office/word/2010/wordml" xmlns:w15="http://schemas.microsoft.com/office/word/2012/wordml" xmlns:w16cex="http://schemas.microsoft.com/office/word/2018/wordml/cex" xmlns:w16cid="http://schemas.microsoft.com/office/word/2016/wordml/cid" xmlns:w16="http://schemas.microsoft.com/office/word/2018/wordml" xmlns:w16sdtdh="http://schemas.microsoft.com/office/word/2020/wordml/sdtdatahash" xmlns:w16se="http://schemas.microsoft.com/office/word/2015/wordml/symex" xmlns:wpg="http://schemas.microsoft.com/office/word/2010/wordprocessingGroup" xmlns:wpi="http://schemas.microsoft.com/office/word/2010/wordprocessingInk" xmlns:wne="http://schemas.microsoft.com/office/word/2006/wordml" xmlns:wps="http://schemas.microsoft.com/office/word/2010/wordprocessingShape" mc:Ignorable="w14 w15 w16se w16cid w16 w16cex w16sdtdh wp14">
   <w:p>
     <w:pPr>
       <w:tabs>
@@ -18544,7 +18696,7 @@
 </file>
 
 <file path=word/numbering.xml><?xml version="1.0" encoding="utf-8"?>
-<w:numbering xmlns:wpc="http://schemas.microsoft.com/office/word/2010/wordprocessingCanvas" xmlns:cx="http://schemas.microsoft.com/office/drawing/2014/chartex" xmlns:cx1="http://schemas.microsoft.com/office/drawing/2015/9/8/chartex" xmlns:cx2="http://schemas.microsoft.com/office/drawing/2015/10/21/chartex" xmlns:cx3="http://schemas.microsoft.com/office/drawing/2016/5/9/chartex" xmlns:cx4="http://schemas.microsoft.com/office/drawing/2016/5/10/chartex" xmlns:cx5="http://schemas.microsoft.com/office/drawing/2016/5/11/chartex" xmlns:cx6="http://schemas.microsoft.com/office/drawing/2016/5/12/chartex" xmlns:cx7="http://schemas.microsoft.com/office/drawing/2016/5/13/chartex" xmlns:cx8="http://schemas.microsoft.com/office/drawing/2016/5/14/chartex" xmlns:mc="http://schemas.openxmlformats.org/markup-compatibility/2006" xmlns:aink="http://schemas.microsoft.com/office/drawing/2016/ink" xmlns:am3d="http://schemas.microsoft.com/office/drawing/2017/model3d" xmlns:o="urn:schemas-microsoft-com:office:office" xmlns:r="http://schemas.openxmlformats.org/officeDocument/2006/relationships" xmlns:m="http://schemas.openxmlformats.org/officeDocument/2006/math" xmlns:v="urn:schemas-microsoft-com:vml" xmlns:wp14="http://schemas.microsoft.com/office/word/2010/wordprocessingDrawing" xmlns:wp="http://schemas.openxmlformats.org/drawingml/2006/wordprocessingDrawing" xmlns:w10="urn:schemas-microsoft-com:office:word" xmlns:w="http://schemas.openxmlformats.org/wordprocessingml/2006/main" xmlns:w14="http://schemas.microsoft.com/office/word/2010/wordml" xmlns:w15="http://schemas.microsoft.com/office/word/2012/wordml" xmlns:w16cid="http://schemas.microsoft.com/office/word/2016/wordml/cid" xmlns:w16se="http://schemas.microsoft.com/office/word/2015/wordml/symex" xmlns:wpg="http://schemas.microsoft.com/office/word/2010/wordprocessingGroup" xmlns:wpi="http://schemas.microsoft.com/office/word/2010/wordprocessingInk" xmlns:wne="http://schemas.microsoft.com/office/word/2006/wordml" xmlns:wps="http://schemas.microsoft.com/office/word/2010/wordprocessingShape" mc:Ignorable="w14 w15 w16se w16cid wp14">
+<w:numbering xmlns:wpc="http://schemas.microsoft.com/office/word/2010/wordprocessingCanvas" xmlns:cx="http://schemas.microsoft.com/office/drawing/2014/chartex" xmlns:cx1="http://schemas.microsoft.com/office/drawing/2015/9/8/chartex" xmlns:cx2="http://schemas.microsoft.com/office/drawing/2015/10/21/chartex" xmlns:cx3="http://schemas.microsoft.com/office/drawing/2016/5/9/chartex" xmlns:cx4="http://schemas.microsoft.com/office/drawing/2016/5/10/chartex" xmlns:cx5="http://schemas.microsoft.com/office/drawing/2016/5/11/chartex" xmlns:cx6="http://schemas.microsoft.com/office/drawing/2016/5/12/chartex" xmlns:cx7="http://schemas.microsoft.com/office/drawing/2016/5/13/chartex" xmlns:cx8="http://schemas.microsoft.com/office/drawing/2016/5/14/chartex" xmlns:mc="http://schemas.openxmlformats.org/markup-compatibility/2006" xmlns:aink="http://schemas.microsoft.com/office/drawing/2016/ink" xmlns:am3d="http://schemas.microsoft.com/office/drawing/2017/model3d" xmlns:o="urn:schemas-microsoft-com:office:office" xmlns:r="http://schemas.openxmlformats.org/officeDocument/2006/relationships" xmlns:m="http://schemas.openxmlformats.org/officeDocument/2006/math" xmlns:v="urn:schemas-microsoft-com:vml" xmlns:wp14="http://schemas.microsoft.com/office/word/2010/wordprocessingDrawing" xmlns:wp="http://schemas.openxmlformats.org/drawingml/2006/wordprocessingDrawing" xmlns:w10="urn:schemas-microsoft-com:office:word" xmlns:w="http://schemas.openxmlformats.org/wordprocessingml/2006/main" xmlns:w14="http://schemas.microsoft.com/office/word/2010/wordml" xmlns:w15="http://schemas.microsoft.com/office/word/2012/wordml" xmlns:w16cex="http://schemas.microsoft.com/office/word/2018/wordml/cex" xmlns:w16cid="http://schemas.microsoft.com/office/word/2016/wordml/cid" xmlns:w16="http://schemas.microsoft.com/office/word/2018/wordml" xmlns:w16sdtdh="http://schemas.microsoft.com/office/word/2020/wordml/sdtdatahash" xmlns:w16se="http://schemas.microsoft.com/office/word/2015/wordml/symex" xmlns:wpg="http://schemas.microsoft.com/office/word/2010/wordprocessingGroup" xmlns:wpi="http://schemas.microsoft.com/office/word/2010/wordprocessingInk" xmlns:wne="http://schemas.microsoft.com/office/word/2006/wordml" xmlns:wps="http://schemas.microsoft.com/office/word/2010/wordprocessingShape" mc:Ignorable="w14 w15 w16se w16cid w16 w16cex w16sdtdh wp14">
   <w:abstractNum w:abstractNumId="0" w15:restartNumberingAfterBreak="0">
     <w:nsid w:val="0C3C13B8"/>
     <w:multiLevelType w:val="hybridMultilevel"/>
@@ -19129,7 +19281,7 @@
 </file>
 
 <file path=word/styles.xml><?xml version="1.0" encoding="utf-8"?>
-<w:styles xmlns:mc="http://schemas.openxmlformats.org/markup-compatibility/2006" xmlns:r="http://schemas.openxmlformats.org/officeDocument/2006/relationships" xmlns:w="http://schemas.openxmlformats.org/wordprocessingml/2006/main" xmlns:w14="http://schemas.microsoft.com/office/word/2010/wordml" xmlns:w15="http://schemas.microsoft.com/office/word/2012/wordml" xmlns:w16cid="http://schemas.microsoft.com/office/word/2016/wordml/cid" xmlns:w16se="http://schemas.microsoft.com/office/word/2015/wordml/symex" mc:Ignorable="w14 w15 w16se w16cid">
+<w:styles xmlns:mc="http://schemas.openxmlformats.org/markup-compatibility/2006" xmlns:r="http://schemas.openxmlformats.org/officeDocument/2006/relationships" xmlns:w="http://schemas.openxmlformats.org/wordprocessingml/2006/main" xmlns:w14="http://schemas.microsoft.com/office/word/2010/wordml" xmlns:w15="http://schemas.microsoft.com/office/word/2012/wordml" xmlns:w16cex="http://schemas.microsoft.com/office/word/2018/wordml/cex" xmlns:w16cid="http://schemas.microsoft.com/office/word/2016/wordml/cid" xmlns:w16="http://schemas.microsoft.com/office/word/2018/wordml" xmlns:w16sdtdh="http://schemas.microsoft.com/office/word/2020/wordml/sdtdatahash" xmlns:w16se="http://schemas.microsoft.com/office/word/2015/wordml/symex" mc:Ignorable="w14 w15 w16se w16cid w16 w16cex w16sdtdh">
   <w:docDefaults>
     <w:rPrDefault>
       <w:rPr>
@@ -19145,7 +19297,7 @@
       </w:pPr>
     </w:pPrDefault>
   </w:docDefaults>
-  <w:latentStyles w:defLockedState="0" w:defUIPriority="99" w:defSemiHidden="0" w:defUnhideWhenUsed="0" w:defQFormat="0" w:count="375">
+  <w:latentStyles w:defLockedState="0" w:defUIPriority="99" w:defSemiHidden="0" w:defUnhideWhenUsed="0" w:defQFormat="0" w:count="376">
     <w:lsdException w:name="Normal" w:uiPriority="0" w:qFormat="1"/>
     <w:lsdException w:name="heading 1" w:uiPriority="9" w:qFormat="1"/>
     <w:lsdException w:name="heading 2" w:semiHidden="1" w:uiPriority="9" w:unhideWhenUsed="1" w:qFormat="1"/>
@@ -19251,7 +19403,6 @@
     <w:lsdException w:name="HTML Sample" w:semiHidden="1" w:unhideWhenUsed="1"/>
     <w:lsdException w:name="HTML Typewriter" w:semiHidden="1" w:unhideWhenUsed="1"/>
     <w:lsdException w:name="HTML Variable" w:semiHidden="1" w:unhideWhenUsed="1"/>
-    <w:lsdException w:name="Normal Table" w:semiHidden="1" w:unhideWhenUsed="1"/>
     <w:lsdException w:name="annotation subject" w:semiHidden="1" w:unhideWhenUsed="1"/>
     <w:lsdException w:name="No List" w:semiHidden="1" w:unhideWhenUsed="1"/>
     <w:lsdException w:name="Outline List 1" w:semiHidden="1" w:unhideWhenUsed="1"/>
@@ -19298,10 +19449,8 @@
     <w:lsdException w:name="Table Subtle 2" w:semiHidden="1" w:unhideWhenUsed="1"/>
     <w:lsdException w:name="Table Web 1" w:semiHidden="1" w:unhideWhenUsed="1"/>
     <w:lsdException w:name="Table Web 2" w:semiHidden="1" w:unhideWhenUsed="1"/>
-    <w:lsdException w:name="Table Web 3" w:semiHidden="1" w:unhideWhenUsed="1"/>
     <w:lsdException w:name="Balloon Text" w:semiHidden="1" w:unhideWhenUsed="1"/>
     <w:lsdException w:name="Table Grid" w:uiPriority="39"/>
-    <w:lsdException w:name="Table Theme" w:semiHidden="1" w:unhideWhenUsed="1"/>
     <w:lsdException w:name="Placeholder Text" w:semiHidden="1"/>
     <w:lsdException w:name="No Spacing" w:uiPriority="1" w:qFormat="1"/>
     <w:lsdException w:name="Light Shading" w:uiPriority="60"/>
@@ -19521,6 +19670,7 @@
     <w:lsdException w:name="Smart Hyperlink" w:semiHidden="1" w:unhideWhenUsed="1"/>
     <w:lsdException w:name="Hashtag" w:semiHidden="1" w:unhideWhenUsed="1"/>
     <w:lsdException w:name="Unresolved Mention" w:semiHidden="1" w:unhideWhenUsed="1"/>
+    <w:lsdException w:name="Smart Link" w:semiHidden="1" w:unhideWhenUsed="1"/>
   </w:latentStyles>
   <w:style w:type="paragraph" w:default="1" w:styleId="Standard">
     <w:name w:val="Normal"/>
@@ -19943,7 +20093,7 @@
 </file>
 
 <file path=word/glossary/document.xml><?xml version="1.0" encoding="utf-8"?>
-<w:glossaryDocument xmlns:wpc="http://schemas.microsoft.com/office/word/2010/wordprocessingCanvas" xmlns:cx="http://schemas.microsoft.com/office/drawing/2014/chartex" xmlns:cx1="http://schemas.microsoft.com/office/drawing/2015/9/8/chartex" xmlns:cx2="http://schemas.microsoft.com/office/drawing/2015/10/21/chartex" xmlns:cx3="http://schemas.microsoft.com/office/drawing/2016/5/9/chartex" xmlns:cx4="http://schemas.microsoft.com/office/drawing/2016/5/10/chartex" xmlns:cx5="http://schemas.microsoft.com/office/drawing/2016/5/11/chartex" xmlns:cx6="http://schemas.microsoft.com/office/drawing/2016/5/12/chartex" xmlns:cx7="http://schemas.microsoft.com/office/drawing/2016/5/13/chartex" xmlns:cx8="http://schemas.microsoft.com/office/drawing/2016/5/14/chartex" xmlns:mc="http://schemas.openxmlformats.org/markup-compatibility/2006" xmlns:aink="http://schemas.microsoft.com/office/drawing/2016/ink" xmlns:am3d="http://schemas.microsoft.com/office/drawing/2017/model3d" xmlns:o="urn:schemas-microsoft-com:office:office" xmlns:r="http://schemas.openxmlformats.org/officeDocument/2006/relationships" xmlns:m="http://schemas.openxmlformats.org/officeDocument/2006/math" xmlns:v="urn:schemas-microsoft-com:vml" xmlns:wp14="http://schemas.microsoft.com/office/word/2010/wordprocessingDrawing" xmlns:wp="http://schemas.openxmlformats.org/drawingml/2006/wordprocessingDrawing" xmlns:w10="urn:schemas-microsoft-com:office:word" xmlns:w="http://schemas.openxmlformats.org/wordprocessingml/2006/main" xmlns:w14="http://schemas.microsoft.com/office/word/2010/wordml" xmlns:w15="http://schemas.microsoft.com/office/word/2012/wordml" xmlns:w16cid="http://schemas.microsoft.com/office/word/2016/wordml/cid" xmlns:w16se="http://schemas.microsoft.com/office/word/2015/wordml/symex" xmlns:wpg="http://schemas.microsoft.com/office/word/2010/wordprocessingGroup" xmlns:wpi="http://schemas.microsoft.com/office/word/2010/wordprocessingInk" xmlns:wne="http://schemas.microsoft.com/office/word/2006/wordml" xmlns:wps="http://schemas.microsoft.com/office/word/2010/wordprocessingShape" mc:Ignorable="w14 w15 w16se w16cid wp14">
+<w:glossaryDocument xmlns:wpc="http://schemas.microsoft.com/office/word/2010/wordprocessingCanvas" xmlns:cx="http://schemas.microsoft.com/office/drawing/2014/chartex" xmlns:cx1="http://schemas.microsoft.com/office/drawing/2015/9/8/chartex" xmlns:cx2="http://schemas.microsoft.com/office/drawing/2015/10/21/chartex" xmlns:cx3="http://schemas.microsoft.com/office/drawing/2016/5/9/chartex" xmlns:cx4="http://schemas.microsoft.com/office/drawing/2016/5/10/chartex" xmlns:cx5="http://schemas.microsoft.com/office/drawing/2016/5/11/chartex" xmlns:cx6="http://schemas.microsoft.com/office/drawing/2016/5/12/chartex" xmlns:cx7="http://schemas.microsoft.com/office/drawing/2016/5/13/chartex" xmlns:cx8="http://schemas.microsoft.com/office/drawing/2016/5/14/chartex" xmlns:mc="http://schemas.openxmlformats.org/markup-compatibility/2006" xmlns:aink="http://schemas.microsoft.com/office/drawing/2016/ink" xmlns:am3d="http://schemas.microsoft.com/office/drawing/2017/model3d" xmlns:o="urn:schemas-microsoft-com:office:office" xmlns:r="http://schemas.openxmlformats.org/officeDocument/2006/relationships" xmlns:m="http://schemas.openxmlformats.org/officeDocument/2006/math" xmlns:v="urn:schemas-microsoft-com:vml" xmlns:wp14="http://schemas.microsoft.com/office/word/2010/wordprocessingDrawing" xmlns:wp="http://schemas.openxmlformats.org/drawingml/2006/wordprocessingDrawing" xmlns:w10="urn:schemas-microsoft-com:office:word" xmlns:w="http://schemas.openxmlformats.org/wordprocessingml/2006/main" xmlns:w14="http://schemas.microsoft.com/office/word/2010/wordml" xmlns:w15="http://schemas.microsoft.com/office/word/2012/wordml" xmlns:w16cex="http://schemas.microsoft.com/office/word/2018/wordml/cex" xmlns:w16cid="http://schemas.microsoft.com/office/word/2016/wordml/cid" xmlns:w16="http://schemas.microsoft.com/office/word/2018/wordml" xmlns:w16sdtdh="http://schemas.microsoft.com/office/word/2020/wordml/sdtdatahash" xmlns:w16se="http://schemas.microsoft.com/office/word/2015/wordml/symex" xmlns:wpg="http://schemas.microsoft.com/office/word/2010/wordprocessingGroup" xmlns:wpi="http://schemas.microsoft.com/office/word/2010/wordprocessingInk" xmlns:wne="http://schemas.microsoft.com/office/word/2006/wordml" xmlns:wps="http://schemas.microsoft.com/office/word/2010/wordprocessingShape" mc:Ignorable="w14 w15 w16se w16cid w16 w16cex w16sdtdh wp14">
   <w:docParts>
     <w:docPart>
       <w:docPartPr>
@@ -20014,7 +20164,7 @@
 </file>
 
 <file path=word/glossary/fontTable.xml><?xml version="1.0" encoding="utf-8"?>
-<w:fonts xmlns:mc="http://schemas.openxmlformats.org/markup-compatibility/2006" xmlns:r="http://schemas.openxmlformats.org/officeDocument/2006/relationships" xmlns:w="http://schemas.openxmlformats.org/wordprocessingml/2006/main" xmlns:w14="http://schemas.microsoft.com/office/word/2010/wordml" xmlns:w15="http://schemas.microsoft.com/office/word/2012/wordml" xmlns:w16cid="http://schemas.microsoft.com/office/word/2016/wordml/cid" xmlns:w16se="http://schemas.microsoft.com/office/word/2015/wordml/symex" mc:Ignorable="w14 w15 w16se w16cid">
+<w:fonts xmlns:mc="http://schemas.openxmlformats.org/markup-compatibility/2006" xmlns:r="http://schemas.openxmlformats.org/officeDocument/2006/relationships" xmlns:w="http://schemas.openxmlformats.org/wordprocessingml/2006/main" xmlns:w14="http://schemas.microsoft.com/office/word/2010/wordml" xmlns:w15="http://schemas.microsoft.com/office/word/2012/wordml" xmlns:w16cex="http://schemas.microsoft.com/office/word/2018/wordml/cex" xmlns:w16cid="http://schemas.microsoft.com/office/word/2016/wordml/cid" xmlns:w16="http://schemas.microsoft.com/office/word/2018/wordml" xmlns:w16sdtdh="http://schemas.microsoft.com/office/word/2020/wordml/sdtdatahash" xmlns:w16se="http://schemas.microsoft.com/office/word/2015/wordml/symex" mc:Ignorable="w14 w15 w16se w16cid w16 w16cex w16sdtdh">
   <w:font w:name="Courier New">
     <w:panose1 w:val="02070309020205020404"/>
     <w:charset w:val="00"/>
@@ -20075,7 +20225,7 @@
 </file>
 
 <file path=word/glossary/settings.xml><?xml version="1.0" encoding="utf-8"?>
-<w:settings xmlns:mc="http://schemas.openxmlformats.org/markup-compatibility/2006" xmlns:o="urn:schemas-microsoft-com:office:office" xmlns:r="http://schemas.openxmlformats.org/officeDocument/2006/relationships" xmlns:m="http://schemas.openxmlformats.org/officeDocument/2006/math" xmlns:v="urn:schemas-microsoft-com:vml" xmlns:w10="urn:schemas-microsoft-com:office:word" xmlns:w="http://schemas.openxmlformats.org/wordprocessingml/2006/main" xmlns:w14="http://schemas.microsoft.com/office/word/2010/wordml" xmlns:w15="http://schemas.microsoft.com/office/word/2012/wordml" xmlns:w16cid="http://schemas.microsoft.com/office/word/2016/wordml/cid" xmlns:w16se="http://schemas.microsoft.com/office/word/2015/wordml/symex" xmlns:sl="http://schemas.openxmlformats.org/schemaLibrary/2006/main" mc:Ignorable="w14 w15 w16se w16cid">
+<w:settings xmlns:mc="http://schemas.openxmlformats.org/markup-compatibility/2006" xmlns:o="urn:schemas-microsoft-com:office:office" xmlns:r="http://schemas.openxmlformats.org/officeDocument/2006/relationships" xmlns:m="http://schemas.openxmlformats.org/officeDocument/2006/math" xmlns:v="urn:schemas-microsoft-com:vml" xmlns:w10="urn:schemas-microsoft-com:office:word" xmlns:w="http://schemas.openxmlformats.org/wordprocessingml/2006/main" xmlns:w14="http://schemas.microsoft.com/office/word/2010/wordml" xmlns:w15="http://schemas.microsoft.com/office/word/2012/wordml" xmlns:w16cex="http://schemas.microsoft.com/office/word/2018/wordml/cex" xmlns:w16cid="http://schemas.microsoft.com/office/word/2016/wordml/cid" xmlns:w16="http://schemas.microsoft.com/office/word/2018/wordml" xmlns:w16sdtdh="http://schemas.microsoft.com/office/word/2020/wordml/sdtdatahash" xmlns:w16se="http://schemas.microsoft.com/office/word/2015/wordml/symex" xmlns:sl="http://schemas.openxmlformats.org/schemaLibrary/2006/main" mc:Ignorable="w14 w15 w16se w16cid w16 w16cex w16sdtdh">
   <w:view w:val="normal"/>
   <w:defaultTabStop w:val="708"/>
   <w:hyphenationZone w:val="425"/>
@@ -20092,6 +20242,7 @@
   <w:rsids>
     <w:rsidRoot w:val="00924621"/>
     <w:rsid w:val="001E4972"/>
+    <w:rsid w:val="002165D0"/>
     <w:rsid w:val="003C41D6"/>
     <w:rsid w:val="00484C53"/>
     <w:rsid w:val="004C0A11"/>
@@ -20128,13 +20279,13 @@
   <w:themeFontLang w:val="de-CH"/>
   <w:clrSchemeMapping w:bg1="light1" w:t1="dark1" w:bg2="light2" w:t2="dark2" w:accent1="accent1" w:accent2="accent2" w:accent3="accent3" w:accent4="accent4" w:accent5="accent5" w:accent6="accent6" w:hyperlink="hyperlink" w:followedHyperlink="followedHyperlink"/>
   <w:decimalSymbol w:val="."/>
-  <w:listSeparator w:val=","/>
+  <w:listSeparator w:val=";"/>
   <w15:chartTrackingRefBased/>
 </w:settings>
 </file>
 
 <file path=word/glossary/styles.xml><?xml version="1.0" encoding="utf-8"?>
-<w:styles xmlns:mc="http://schemas.openxmlformats.org/markup-compatibility/2006" xmlns:r="http://schemas.openxmlformats.org/officeDocument/2006/relationships" xmlns:w="http://schemas.openxmlformats.org/wordprocessingml/2006/main" xmlns:w14="http://schemas.microsoft.com/office/word/2010/wordml" xmlns:w15="http://schemas.microsoft.com/office/word/2012/wordml" xmlns:w16cid="http://schemas.microsoft.com/office/word/2016/wordml/cid" xmlns:w16se="http://schemas.microsoft.com/office/word/2015/wordml/symex" mc:Ignorable="w14 w15 w16se w16cid">
+<w:styles xmlns:mc="http://schemas.openxmlformats.org/markup-compatibility/2006" xmlns:r="http://schemas.openxmlformats.org/officeDocument/2006/relationships" xmlns:w="http://schemas.openxmlformats.org/wordprocessingml/2006/main" xmlns:w14="http://schemas.microsoft.com/office/word/2010/wordml" xmlns:w15="http://schemas.microsoft.com/office/word/2012/wordml" xmlns:w16cex="http://schemas.microsoft.com/office/word/2018/wordml/cex" xmlns:w16cid="http://schemas.microsoft.com/office/word/2016/wordml/cid" xmlns:w16="http://schemas.microsoft.com/office/word/2018/wordml" xmlns:w16sdtdh="http://schemas.microsoft.com/office/word/2020/wordml/sdtdatahash" xmlns:w16se="http://schemas.microsoft.com/office/word/2015/wordml/symex" mc:Ignorable="w14 w15 w16se w16cid w16 w16cex w16sdtdh">
   <w:docDefaults>
     <w:rPrDefault>
       <w:rPr>
@@ -20150,7 +20301,7 @@
       </w:pPr>
     </w:pPrDefault>
   </w:docDefaults>
-  <w:latentStyles w:defLockedState="0" w:defUIPriority="99" w:defSemiHidden="0" w:defUnhideWhenUsed="0" w:defQFormat="0" w:count="375">
+  <w:latentStyles w:defLockedState="0" w:defUIPriority="99" w:defSemiHidden="0" w:defUnhideWhenUsed="0" w:defQFormat="0" w:count="376">
     <w:lsdException w:name="Normal" w:uiPriority="0" w:qFormat="1"/>
     <w:lsdException w:name="heading 1" w:uiPriority="9" w:qFormat="1"/>
     <w:lsdException w:name="heading 2" w:semiHidden="1" w:uiPriority="9" w:unhideWhenUsed="1" w:qFormat="1"/>
@@ -20256,7 +20407,6 @@
     <w:lsdException w:name="HTML Sample" w:semiHidden="1" w:unhideWhenUsed="1"/>
     <w:lsdException w:name="HTML Typewriter" w:semiHidden="1" w:unhideWhenUsed="1"/>
     <w:lsdException w:name="HTML Variable" w:semiHidden="1" w:unhideWhenUsed="1"/>
-    <w:lsdException w:name="Normal Table" w:semiHidden="1" w:unhideWhenUsed="1"/>
     <w:lsdException w:name="annotation subject" w:semiHidden="1" w:unhideWhenUsed="1"/>
     <w:lsdException w:name="No List" w:semiHidden="1" w:unhideWhenUsed="1"/>
     <w:lsdException w:name="Outline List 1" w:semiHidden="1" w:unhideWhenUsed="1"/>
@@ -20303,10 +20453,8 @@
     <w:lsdException w:name="Table Subtle 2" w:semiHidden="1" w:unhideWhenUsed="1"/>
     <w:lsdException w:name="Table Web 1" w:semiHidden="1" w:unhideWhenUsed="1"/>
     <w:lsdException w:name="Table Web 2" w:semiHidden="1" w:unhideWhenUsed="1"/>
-    <w:lsdException w:name="Table Web 3" w:semiHidden="1" w:unhideWhenUsed="1"/>
     <w:lsdException w:name="Balloon Text" w:semiHidden="1" w:unhideWhenUsed="1"/>
     <w:lsdException w:name="Table Grid" w:uiPriority="39"/>
-    <w:lsdException w:name="Table Theme" w:semiHidden="1" w:unhideWhenUsed="1"/>
     <w:lsdException w:name="Placeholder Text" w:semiHidden="1"/>
     <w:lsdException w:name="No Spacing" w:uiPriority="1" w:qFormat="1"/>
     <w:lsdException w:name="Light Shading" w:uiPriority="60"/>
@@ -20526,6 +20674,7 @@
     <w:lsdException w:name="Smart Hyperlink" w:semiHidden="1" w:unhideWhenUsed="1"/>
     <w:lsdException w:name="Hashtag" w:semiHidden="1" w:unhideWhenUsed="1"/>
     <w:lsdException w:name="Unresolved Mention" w:semiHidden="1" w:unhideWhenUsed="1"/>
+    <w:lsdException w:name="Smart Link" w:semiHidden="1" w:unhideWhenUsed="1"/>
   </w:latentStyles>
   <w:style w:type="paragraph" w:default="1" w:styleId="Standard">
     <w:name w:val="Normal"/>
@@ -20570,7 +20719,7 @@
 </file>
 
 <file path=word/glossary/webSettings.xml><?xml version="1.0" encoding="utf-8"?>
-<w:webSettings xmlns:mc="http://schemas.openxmlformats.org/markup-compatibility/2006" xmlns:r="http://schemas.openxmlformats.org/officeDocument/2006/relationships" xmlns:w="http://schemas.openxmlformats.org/wordprocessingml/2006/main" xmlns:w14="http://schemas.microsoft.com/office/word/2010/wordml" xmlns:w15="http://schemas.microsoft.com/office/word/2012/wordml" xmlns:w16cid="http://schemas.microsoft.com/office/word/2016/wordml/cid" xmlns:w16se="http://schemas.microsoft.com/office/word/2015/wordml/symex" mc:Ignorable="w14 w15 w16se w16cid">
+<w:webSettings xmlns:mc="http://schemas.openxmlformats.org/markup-compatibility/2006" xmlns:r="http://schemas.openxmlformats.org/officeDocument/2006/relationships" xmlns:w="http://schemas.openxmlformats.org/wordprocessingml/2006/main" xmlns:w14="http://schemas.microsoft.com/office/word/2010/wordml" xmlns:w15="http://schemas.microsoft.com/office/word/2012/wordml" xmlns:w16cex="http://schemas.microsoft.com/office/word/2018/wordml/cex" xmlns:w16cid="http://schemas.microsoft.com/office/word/2016/wordml/cid" xmlns:w16="http://schemas.microsoft.com/office/word/2018/wordml" xmlns:w16sdtdh="http://schemas.microsoft.com/office/word/2020/wordml/sdtdatahash" xmlns:w16se="http://schemas.microsoft.com/office/word/2015/wordml/symex" mc:Ignorable="w14 w15 w16se w16cid w16 w16cex w16sdtdh">
   <w:optimizeForBrowser/>
   <w:allowPNG/>
 </w:webSettings>
@@ -20872,12 +21021,9 @@
 </file>
 
 <file path=customXml/item1.xml><?xml version="1.0" encoding="utf-8"?>
-<?mso-contentType ?>
-<FormTemplates xmlns="http://schemas.microsoft.com/sharepoint/v3/contenttype/forms">
-  <Display>DocumentLibraryForm</Display>
-  <Edit>DocumentLibraryForm</Edit>
-  <New>DocumentLibraryForm</New>
-</FormTemplates>
+<p:properties xmlns:p="http://schemas.microsoft.com/office/2006/metadata/properties" xmlns:xsi="http://www.w3.org/2001/XMLSchema-instance" xmlns:pc="http://schemas.microsoft.com/office/infopath/2007/PartnerControls">
+  <documentManagement/>
+</p:properties>
 </file>
 
 <file path=customXml/item2.xml><?xml version="1.0" encoding="utf-8"?>
@@ -21059,9 +21205,12 @@
 </file>
 
 <file path=customXml/item3.xml><?xml version="1.0" encoding="utf-8"?>
-<p:properties xmlns:p="http://schemas.microsoft.com/office/2006/metadata/properties" xmlns:xsi="http://www.w3.org/2001/XMLSchema-instance" xmlns:pc="http://schemas.microsoft.com/office/infopath/2007/PartnerControls">
-  <documentManagement/>
-</p:properties>
+<?mso-contentType ?>
+<FormTemplates xmlns="http://schemas.microsoft.com/sharepoint/v3/contenttype/forms">
+  <Display>DocumentLibraryForm</Display>
+  <Edit>DocumentLibraryForm</Edit>
+  <New>DocumentLibraryForm</New>
+</FormTemplates>
 </file>
 
 <file path=customXml/item4.xml><?xml version="1.0" encoding="utf-8"?>
@@ -21069,9 +21218,10 @@
 </file>
 
 <file path=customXml/itemProps1.xml><?xml version="1.0" encoding="utf-8"?>
-<ds:datastoreItem xmlns:ds="http://schemas.openxmlformats.org/officeDocument/2006/customXml" ds:itemID="{465F55CF-122F-441B-A61C-1A9C379D4CEC}">
+<ds:datastoreItem xmlns:ds="http://schemas.openxmlformats.org/officeDocument/2006/customXml" ds:itemID="{AF621676-BD73-4329-B240-FC4975E20190}">
   <ds:schemaRefs>
-    <ds:schemaRef ds:uri="http://schemas.microsoft.com/sharepoint/v3/contenttype/forms"/>
+    <ds:schemaRef ds:uri="http://schemas.microsoft.com/office/2006/metadata/properties"/>
+    <ds:schemaRef ds:uri="http://schemas.microsoft.com/office/infopath/2007/PartnerControls"/>
   </ds:schemaRefs>
 </ds:datastoreItem>
 </file>
@@ -21095,10 +21245,9 @@
 </file>
 
 <file path=customXml/itemProps3.xml><?xml version="1.0" encoding="utf-8"?>
-<ds:datastoreItem xmlns:ds="http://schemas.openxmlformats.org/officeDocument/2006/customXml" ds:itemID="{AF621676-BD73-4329-B240-FC4975E20190}">
+<ds:datastoreItem xmlns:ds="http://schemas.openxmlformats.org/officeDocument/2006/customXml" ds:itemID="{465F55CF-122F-441B-A61C-1A9C379D4CEC}">
   <ds:schemaRefs>
-    <ds:schemaRef ds:uri="http://schemas.microsoft.com/office/2006/metadata/properties"/>
-    <ds:schemaRef ds:uri="http://schemas.microsoft.com/office/infopath/2007/PartnerControls"/>
+    <ds:schemaRef ds:uri="http://schemas.microsoft.com/sharepoint/v3/contenttype/forms"/>
   </ds:schemaRefs>
 </ds:datastoreItem>
 </file>

</xml_diff>